<commit_message>
update vocabulary of The Reith Lecture
</commit_message>
<xml_diff>
--- a/BBC Learning English/Vocabulary of The Reith Lecture.docx
+++ b/BBC Learning English/Vocabulary of The Reith Lecture.docx
@@ -1530,7 +1530,7 @@
         <w:ind w:left="360"/>
         <w:jc w:val="left"/>
         <w:rPr>
-          <w:rFonts w:ascii="Arial" w:hAnsi="Arial" w:cs="Arial" w:hint="eastAsia"/>
+          <w:rFonts w:ascii="Arial" w:hAnsi="Arial" w:cs="Arial"/>
           <w:b/>
           <w:bCs/>
         </w:rPr>
@@ -1949,48 +1949,52 @@
         <w:ind w:left="360"/>
         <w:rPr>
           <w:rFonts w:ascii="Arial" w:hAnsi="Arial" w:cs="Arial"/>
-        </w:rPr>
-      </w:pPr>
-      <w:r>
-        <w:rPr>
-          <w:rFonts w:ascii="Arial" w:hAnsi="Arial" w:cs="Arial" w:hint="eastAsia"/>
-          <w:b/>
-          <w:bCs/>
-        </w:rPr>
-        <w:t>exponential</w:t>
-      </w:r>
-      <w:r>
-        <w:rPr>
-          <w:rFonts w:ascii="Arial" w:hAnsi="Arial" w:cs="Arial" w:hint="eastAsia"/>
-        </w:rPr>
-        <w:t xml:space="preserve"> /</w:t>
-      </w:r>
-      <w:r>
-        <w:rPr>
-          <w:rFonts w:ascii="GWIPA" w:hAnsi="GWIPA" w:cs="Arial" w:hint="eastAsia"/>
-        </w:rPr>
-        <w:t>;ekspE'nenSl</w:t>
-      </w:r>
-      <w:r>
-        <w:rPr>
-          <w:rFonts w:ascii="Arial" w:hAnsi="Arial" w:cs="Arial" w:hint="eastAsia"/>
-        </w:rPr>
-        <w:t>/</w:t>
-      </w:r>
-    </w:p>
-    <w:p>
-      <w:pPr>
-        <w:pStyle w:val="ListParagraph"/>
-        <w:ind w:left="360"/>
-        <w:rPr>
-          <w:rFonts w:ascii="Arial" w:hAnsi="Arial" w:cs="Arial"/>
-        </w:rPr>
-      </w:pPr>
-      <w:r>
-        <w:rPr>
-          <w:rFonts w:ascii="Arial" w:hAnsi="Arial" w:cs="Arial" w:hint="eastAsia"/>
-        </w:rPr>
-        <w:t>1, [adj.] (</w:t>
+          <w:b/>
+          <w:bCs/>
+        </w:rPr>
+      </w:pPr>
+    </w:p>
+    <w:p>
+      <w:pPr>
+        <w:pStyle w:val="ListParagraph"/>
+        <w:ind w:left="360"/>
+        <w:rPr>
+          <w:rFonts w:ascii="Arial" w:hAnsi="Arial" w:cs="Arial"/>
+          <w:b/>
+          <w:bCs/>
+        </w:rPr>
+      </w:pPr>
+      <w:r>
+        <w:rPr>
+          <w:rFonts w:ascii="Arial" w:hAnsi="Arial" w:cs="Arial" w:hint="eastAsia"/>
+          <w:b/>
+          <w:bCs/>
+        </w:rPr>
+        <w:t>over-hyped:</w:t>
+      </w:r>
+    </w:p>
+    <w:p>
+      <w:pPr>
+        <w:pStyle w:val="ListParagraph"/>
+        <w:ind w:left="360"/>
+        <w:jc w:val="left"/>
+        <w:rPr>
+          <w:rFonts w:ascii="Arial" w:hAnsi="Arial" w:cs="Arial"/>
+        </w:rPr>
+      </w:pPr>
+      <w:r>
+        <w:rPr>
+          <w:rFonts w:ascii="Arial" w:hAnsi="Arial" w:cs="Arial" w:hint="eastAsia"/>
+          <w:b/>
+          <w:bCs/>
+        </w:rPr>
+        <w:t>hype</w:t>
+      </w:r>
+      <w:r>
+        <w:rPr>
+          <w:rFonts w:ascii="Arial" w:hAnsi="Arial" w:cs="Arial" w:hint="eastAsia"/>
+        </w:rPr>
+        <w:t xml:space="preserve"> (</w:t>
       </w:r>
       <w:r>
         <w:rPr>
@@ -1998,6 +2002,127 @@
           <w:i/>
           <w:iCs/>
         </w:rPr>
+        <w:t>informal, diaspproving</w:t>
+      </w:r>
+      <w:r>
+        <w:rPr>
+          <w:rFonts w:ascii="Arial" w:hAnsi="Arial" w:cs="Arial" w:hint="eastAsia"/>
+        </w:rPr>
+        <w:t xml:space="preserve">) </w:t>
+      </w:r>
+      <w:r>
+        <w:rPr>
+          <w:rFonts w:ascii="Arial" w:hAnsi="Arial" w:cs="Arial"/>
+        </w:rPr>
+        <w:br/>
+      </w:r>
+      <w:r>
+        <w:rPr>
+          <w:rFonts w:ascii="Arial" w:hAnsi="Arial" w:cs="Arial" w:hint="eastAsia"/>
+        </w:rPr>
+        <w:t>[vt.] to advertise or discuss something a lot and exaggerate its good qualities, in order to get a lot of public attentiton for it.</w:t>
+      </w:r>
+    </w:p>
+    <w:p>
+      <w:pPr>
+        <w:pStyle w:val="ListParagraph"/>
+        <w:ind w:left="360"/>
+        <w:jc w:val="left"/>
+        <w:rPr>
+          <w:rFonts w:ascii="Arial" w:hAnsi="Arial" w:cs="Arial" w:hint="eastAsia"/>
+        </w:rPr>
+      </w:pPr>
+      <w:r>
+        <w:rPr>
+          <w:rFonts w:ascii="Arial" w:hAnsi="Arial" w:cs="Arial" w:hint="eastAsia"/>
+        </w:rPr>
+        <w:t>The</w:t>
+      </w:r>
+      <w:r>
+        <w:rPr>
+          <w:rFonts w:ascii="Arial" w:hAnsi="Arial" w:cs="Arial" w:hint="eastAsia"/>
+        </w:rPr>
+        <w:t xml:space="preserve"> extential threat of AI is over</w:t>
+      </w:r>
+      <w:r>
+        <w:rPr>
+          <w:rFonts w:ascii="Arial" w:hAnsi="Arial" w:cs="Arial" w:hint="eastAsia"/>
+        </w:rPr>
+        <w:t>-</w:t>
+      </w:r>
+      <w:r>
+        <w:rPr>
+          <w:rFonts w:ascii="Arial" w:hAnsi="Arial" w:cs="Arial" w:hint="eastAsia"/>
+        </w:rPr>
+        <w:t>hyped.</w:t>
+      </w:r>
+    </w:p>
+    <w:p>
+      <w:pPr>
+        <w:pStyle w:val="ListParagraph"/>
+        <w:ind w:left="360"/>
+        <w:rPr>
+          <w:rFonts w:ascii="Arial" w:hAnsi="Arial" w:cs="Arial"/>
+          <w:b/>
+          <w:bCs/>
+        </w:rPr>
+      </w:pPr>
+    </w:p>
+    <w:p>
+      <w:pPr>
+        <w:pStyle w:val="ListParagraph"/>
+        <w:ind w:left="360"/>
+        <w:rPr>
+          <w:rFonts w:ascii="Arial" w:hAnsi="Arial" w:cs="Arial"/>
+        </w:rPr>
+      </w:pPr>
+      <w:r>
+        <w:rPr>
+          <w:rFonts w:ascii="Arial" w:hAnsi="Arial" w:cs="Arial" w:hint="eastAsia"/>
+          <w:b/>
+          <w:bCs/>
+        </w:rPr>
+        <w:t>exponential</w:t>
+      </w:r>
+      <w:r>
+        <w:rPr>
+          <w:rFonts w:ascii="Arial" w:hAnsi="Arial" w:cs="Arial" w:hint="eastAsia"/>
+        </w:rPr>
+        <w:t xml:space="preserve"> /</w:t>
+      </w:r>
+      <w:r>
+        <w:rPr>
+          <w:rFonts w:ascii="GWIPA" w:hAnsi="GWIPA" w:cs="Arial" w:hint="eastAsia"/>
+        </w:rPr>
+        <w:t>;ekspE'nenSl</w:t>
+      </w:r>
+      <w:r>
+        <w:rPr>
+          <w:rFonts w:ascii="Arial" w:hAnsi="Arial" w:cs="Arial" w:hint="eastAsia"/>
+        </w:rPr>
+        <w:t>/</w:t>
+      </w:r>
+    </w:p>
+    <w:p>
+      <w:pPr>
+        <w:pStyle w:val="ListParagraph"/>
+        <w:ind w:left="360"/>
+        <w:rPr>
+          <w:rFonts w:ascii="Arial" w:hAnsi="Arial" w:cs="Arial"/>
+        </w:rPr>
+      </w:pPr>
+      <w:r>
+        <w:rPr>
+          <w:rFonts w:ascii="Arial" w:hAnsi="Arial" w:cs="Arial" w:hint="eastAsia"/>
+        </w:rPr>
+        <w:t>1, [adj.] (</w:t>
+      </w:r>
+      <w:r>
+        <w:rPr>
+          <w:rFonts w:ascii="Arial" w:hAnsi="Arial" w:cs="Arial" w:hint="eastAsia"/>
+          <w:i/>
+          <w:iCs/>
+        </w:rPr>
         <w:t>mathematics</w:t>
       </w:r>
       <w:r>
@@ -2084,15 +2209,440 @@
           <w:rFonts w:ascii="Arial" w:hAnsi="Arial" w:cs="Arial"/>
         </w:rPr>
       </w:pPr>
-    </w:p>
-    <w:p>
-      <w:pPr>
-        <w:pStyle w:val="ListParagraph"/>
-        <w:ind w:left="360"/>
-        <w:rPr>
-          <w:rFonts w:ascii="Arial" w:hAnsi="Arial" w:cs="Arial"/>
-        </w:rPr>
-      </w:pPr>
+      <w:r>
+        <w:rPr>
+          <w:rFonts w:ascii="Arial" w:hAnsi="Arial" w:cs="Arial" w:hint="eastAsia"/>
+          <w:b/>
+          <w:bCs/>
+        </w:rPr>
+        <w:t>dystopia</w:t>
+      </w:r>
+      <w:r>
+        <w:rPr>
+          <w:rFonts w:ascii="Arial" w:hAnsi="Arial" w:cs="Arial" w:hint="eastAsia"/>
+        </w:rPr>
+        <w:t xml:space="preserve"> /</w:t>
+      </w:r>
+      <w:r>
+        <w:rPr>
+          <w:rFonts w:ascii="GWIPA" w:hAnsi="GWIPA" w:cs="Arial" w:hint="eastAsia"/>
+        </w:rPr>
+        <w:t>dIs'tEupiE</w:t>
+      </w:r>
+      <w:r>
+        <w:rPr>
+          <w:rFonts w:ascii="Arial" w:hAnsi="Arial" w:cs="Arial" w:hint="eastAsia"/>
+        </w:rPr>
+        <w:t>/</w:t>
+      </w:r>
+      <w:r>
+        <w:rPr>
+          <w:rFonts w:ascii="Arial" w:hAnsi="Arial" w:cs="Arial"/>
+        </w:rPr>
+        <w:br/>
+      </w:r>
+      <w:r>
+        <w:rPr>
+          <w:rFonts w:ascii="Arial" w:hAnsi="Arial" w:cs="Arial" w:hint="eastAsia"/>
+        </w:rPr>
+        <w:t>[n. C] an imaginary place or state in which everything is extremely bad or unpleasant.</w:t>
+      </w:r>
+    </w:p>
+    <w:p>
+      <w:pPr>
+        <w:pStyle w:val="ListParagraph"/>
+        <w:ind w:left="360"/>
+        <w:rPr>
+          <w:rFonts w:ascii="Arial" w:hAnsi="Arial" w:cs="Arial"/>
+          <w:b/>
+          <w:bCs/>
+        </w:rPr>
+      </w:pPr>
+      <w:r>
+        <w:rPr>
+          <w:rFonts w:ascii="Arial" w:hAnsi="Arial" w:cs="Arial" w:hint="eastAsia"/>
+          <w:b/>
+          <w:bCs/>
+        </w:rPr>
+        <w:t xml:space="preserve">paraphrase </w:t>
+      </w:r>
+    </w:p>
+    <w:p>
+      <w:pPr>
+        <w:pStyle w:val="ListParagraph"/>
+        <w:ind w:left="360"/>
+        <w:rPr>
+          <w:rFonts w:ascii="Arial" w:hAnsi="Arial" w:cs="Arial"/>
+        </w:rPr>
+      </w:pPr>
+      <w:r>
+        <w:rPr>
+          <w:rFonts w:ascii="Arial" w:hAnsi="Arial" w:cs="Arial" w:hint="eastAsia"/>
+        </w:rPr>
+        <w:t xml:space="preserve">1, </w:t>
+      </w:r>
+      <w:r>
+        <w:rPr>
+          <w:rFonts w:ascii="Arial" w:hAnsi="Arial" w:cs="Arial" w:hint="eastAsia"/>
+        </w:rPr>
+        <w:t>[vt.</w:t>
+      </w:r>
+      <w:r>
+        <w:rPr>
+          <w:rFonts w:ascii="Arial" w:hAnsi="Arial" w:cs="Arial" w:hint="eastAsia"/>
+        </w:rPr>
+        <w:t>vi.</w:t>
+      </w:r>
+      <w:r>
+        <w:rPr>
+          <w:rFonts w:ascii="Arial" w:hAnsi="Arial" w:cs="Arial" w:hint="eastAsia"/>
+        </w:rPr>
+        <w:t>]</w:t>
+      </w:r>
+      <w:r>
+        <w:rPr>
+          <w:rFonts w:ascii="Arial" w:hAnsi="Arial" w:cs="Arial" w:hint="eastAsia"/>
+        </w:rPr>
+        <w:t xml:space="preserve"> to express what somebody has said or written using different words, especially to make it easier to understand.</w:t>
+      </w:r>
+      <w:r>
+        <w:rPr>
+          <w:rFonts w:ascii="Arial" w:hAnsi="Arial" w:cs="Arial"/>
+        </w:rPr>
+        <w:br/>
+      </w:r>
+      <w:r>
+        <w:rPr>
+          <w:rFonts w:ascii="Arial" w:hAnsi="Arial" w:cs="Arial" w:hint="eastAsia"/>
+        </w:rPr>
+        <w:t>Try to paraphrase the question before you answer it.</w:t>
+      </w:r>
+    </w:p>
+    <w:p>
+      <w:pPr>
+        <w:pStyle w:val="ListParagraph"/>
+        <w:ind w:left="360"/>
+        <w:rPr>
+          <w:rFonts w:ascii="Arial" w:hAnsi="Arial" w:cs="Arial" w:hint="eastAsia"/>
+        </w:rPr>
+      </w:pPr>
+      <w:r>
+        <w:rPr>
+          <w:rFonts w:ascii="Arial" w:hAnsi="Arial" w:cs="Arial" w:hint="eastAsia"/>
+        </w:rPr>
+        <w:t>2, [n.]</w:t>
+      </w:r>
+      <w:r>
+        <w:rPr>
+          <w:rFonts w:ascii="Arial" w:hAnsi="Arial" w:cs="Arial" w:hint="eastAsia"/>
+        </w:rPr>
+        <w:t xml:space="preserve"> </w:t>
+      </w:r>
+    </w:p>
+    <w:p>
+      <w:pPr>
+        <w:pStyle w:val="ListParagraph"/>
+        <w:spacing w:before="20" w:after="20"/>
+        <w:ind w:left="357"/>
+        <w:rPr>
+          <w:rFonts w:ascii="Arial" w:hAnsi="Arial" w:cs="Arial"/>
+        </w:rPr>
+      </w:pPr>
+    </w:p>
+    <w:p>
+      <w:pPr>
+        <w:pStyle w:val="ListParagraph"/>
+        <w:spacing w:before="20" w:after="20"/>
+        <w:ind w:left="357"/>
+        <w:rPr>
+          <w:rFonts w:ascii="Arial" w:hAnsi="Arial" w:cs="Arial"/>
+          <w:b/>
+          <w:bCs/>
+        </w:rPr>
+      </w:pPr>
+      <w:r>
+        <w:rPr>
+          <w:rFonts w:ascii="Arial" w:hAnsi="Arial" w:cs="Arial" w:hint="eastAsia"/>
+          <w:b/>
+          <w:bCs/>
+        </w:rPr>
+        <w:t>doom</w:t>
+      </w:r>
+    </w:p>
+    <w:p>
+      <w:pPr>
+        <w:pStyle w:val="ListParagraph"/>
+        <w:spacing w:before="20" w:after="20"/>
+        <w:ind w:left="357"/>
+        <w:rPr>
+          <w:rFonts w:ascii="Arial" w:hAnsi="Arial" w:cs="Arial"/>
+        </w:rPr>
+      </w:pPr>
+      <w:r>
+        <w:rPr>
+          <w:rFonts w:ascii="Arial" w:hAnsi="Arial" w:cs="Arial" w:hint="eastAsia"/>
+        </w:rPr>
+        <w:t>[n.U.] death or destruction; any terrible event that you cannot avoid.</w:t>
+      </w:r>
+    </w:p>
+    <w:p>
+      <w:pPr>
+        <w:pStyle w:val="ListParagraph"/>
+        <w:spacing w:before="20" w:after="20"/>
+        <w:ind w:left="357"/>
+        <w:rPr>
+          <w:rFonts w:ascii="Arial" w:hAnsi="Arial" w:cs="Arial"/>
+        </w:rPr>
+      </w:pPr>
+      <w:r>
+        <w:rPr>
+          <w:rFonts w:ascii="Arial" w:hAnsi="Arial" w:cs="Arial" w:hint="eastAsia"/>
+          <w:b/>
+          <w:bCs/>
+        </w:rPr>
+        <w:t>dissension</w:t>
+      </w:r>
+      <w:r>
+        <w:rPr>
+          <w:rFonts w:ascii="Arial" w:hAnsi="Arial" w:cs="Arial" w:hint="eastAsia"/>
+        </w:rPr>
+        <w:t xml:space="preserve"> /</w:t>
+      </w:r>
+      <w:r>
+        <w:rPr>
+          <w:rFonts w:ascii="GWIPA" w:hAnsi="GWIPA" w:cs="Arial" w:hint="eastAsia"/>
+        </w:rPr>
+        <w:t>dI'senSn</w:t>
+      </w:r>
+      <w:r>
+        <w:rPr>
+          <w:rFonts w:ascii="Arial" w:hAnsi="Arial" w:cs="Arial" w:hint="eastAsia"/>
+        </w:rPr>
+        <w:t>/</w:t>
+      </w:r>
+      <w:r>
+        <w:rPr>
+          <w:rFonts w:ascii="Arial" w:hAnsi="Arial" w:cs="Arial"/>
+        </w:rPr>
+        <w:br/>
+      </w:r>
+      <w:r>
+        <w:rPr>
+          <w:rFonts w:ascii="Arial" w:hAnsi="Arial" w:cs="Arial" w:hint="eastAsia"/>
+        </w:rPr>
+        <w:t>[C.] (</w:t>
+      </w:r>
+      <w:r>
+        <w:rPr>
+          <w:rFonts w:ascii="Arial" w:hAnsi="Arial" w:cs="Arial" w:hint="eastAsia"/>
+          <w:i/>
+          <w:iCs/>
+        </w:rPr>
+        <w:t>formal</w:t>
+      </w:r>
+      <w:r>
+        <w:rPr>
+          <w:rFonts w:ascii="Arial" w:hAnsi="Arial" w:cs="Arial" w:hint="eastAsia"/>
+        </w:rPr>
+        <w:t>) disagreement between people or within a group.</w:t>
+      </w:r>
+      <w:r>
+        <w:rPr>
+          <w:rFonts w:ascii="Arial" w:hAnsi="Arial" w:cs="Arial"/>
+        </w:rPr>
+        <w:br/>
+      </w:r>
+      <w:r>
+        <w:rPr>
+          <w:rFonts w:ascii="Arial" w:hAnsi="Arial" w:cs="Arial" w:hint="eastAsia"/>
+        </w:rPr>
+        <w:t>dissension within the government.</w:t>
+      </w:r>
+    </w:p>
+    <w:p>
+      <w:pPr>
+        <w:pStyle w:val="ListParagraph"/>
+        <w:spacing w:before="20" w:after="20"/>
+        <w:ind w:left="357"/>
+        <w:rPr>
+          <w:rFonts w:ascii="Arial" w:hAnsi="Arial" w:cs="Arial"/>
+          <w:b/>
+          <w:bCs/>
+        </w:rPr>
+      </w:pPr>
+      <w:r>
+        <w:rPr>
+          <w:rFonts w:ascii="Arial" w:hAnsi="Arial" w:cs="Arial" w:hint="eastAsia"/>
+          <w:b/>
+          <w:bCs/>
+        </w:rPr>
+        <w:t xml:space="preserve">radical </w:t>
+      </w:r>
+      <w:r>
+        <w:rPr>
+          <w:rFonts w:ascii="Arial" w:hAnsi="Arial" w:cs="Arial"/>
+          <w:b/>
+          <w:bCs/>
+        </w:rPr>
+        <w:br/>
+      </w:r>
+      <w:r>
+        <w:rPr>
+          <w:rFonts w:ascii="Arial" w:hAnsi="Arial" w:cs="Arial" w:hint="eastAsia"/>
+        </w:rPr>
+        <w:t xml:space="preserve">[adj.] concerning the most basic and important parts of something; </w:t>
+      </w:r>
+      <w:r>
+        <w:rPr>
+          <w:rFonts w:ascii="Arial" w:hAnsi="Arial" w:cs="Arial"/>
+        </w:rPr>
+        <w:br/>
+      </w:r>
+      <w:r>
+        <w:rPr>
+          <w:rFonts w:ascii="Arial" w:hAnsi="Arial" w:cs="Arial" w:hint="eastAsia"/>
+        </w:rPr>
+        <w:t xml:space="preserve">     through and complete.</w:t>
+      </w:r>
+      <w:r>
+        <w:rPr>
+          <w:rFonts w:ascii="Arial" w:hAnsi="Arial" w:cs="Arial"/>
+        </w:rPr>
+        <w:br/>
+      </w:r>
+      <w:r>
+        <w:rPr>
+          <w:rFonts w:ascii="Arial" w:hAnsi="Arial" w:cs="Arial" w:hint="eastAsia"/>
+        </w:rPr>
+        <w:t>the need for radical change in education.</w:t>
+      </w:r>
+      <w:r>
+        <w:rPr>
+          <w:rFonts w:ascii="Arial" w:hAnsi="Arial" w:cs="Arial"/>
+        </w:rPr>
+        <w:br/>
+      </w:r>
+      <w:r>
+        <w:rPr>
+          <w:rFonts w:ascii="Arial" w:hAnsi="Arial" w:cs="Arial" w:hint="eastAsia"/>
+          <w:b/>
+          <w:bCs/>
+        </w:rPr>
+        <w:t>redically</w:t>
+      </w:r>
+      <w:r>
+        <w:rPr>
+          <w:rFonts w:ascii="Arial" w:hAnsi="Arial" w:cs="Arial" w:hint="eastAsia"/>
+        </w:rPr>
+        <w:t xml:space="preserve"> [adv.]  (compare) </w:t>
+      </w:r>
+      <w:r>
+        <w:rPr>
+          <w:rFonts w:ascii="Arial" w:hAnsi="Arial" w:cs="Arial" w:hint="eastAsia"/>
+          <w:b/>
+          <w:bCs/>
+        </w:rPr>
+        <w:t>drastically</w:t>
+      </w:r>
+      <w:r>
+        <w:rPr>
+          <w:rFonts w:ascii="Arial" w:hAnsi="Arial" w:cs="Arial" w:hint="eastAsia"/>
+          <w:b/>
+          <w:bCs/>
+        </w:rPr>
+        <w:t xml:space="preserve"> / dramatically</w:t>
+      </w:r>
+    </w:p>
+    <w:p>
+      <w:pPr>
+        <w:pStyle w:val="ListParagraph"/>
+        <w:spacing w:before="20" w:after="20"/>
+        <w:ind w:left="357"/>
+        <w:rPr>
+          <w:rFonts w:ascii="Arial" w:hAnsi="Arial" w:cs="Arial" w:hint="eastAsia"/>
+        </w:rPr>
+      </w:pPr>
+      <w:r>
+        <w:rPr>
+          <w:rFonts w:ascii="Arial" w:hAnsi="Arial" w:cs="Arial" w:hint="eastAsia"/>
+          <w:b/>
+          <w:bCs/>
+        </w:rPr>
+        <w:t xml:space="preserve">get in the way : </w:t>
+      </w:r>
+      <w:r>
+        <w:rPr>
+          <w:rFonts w:ascii="Arial" w:hAnsi="Arial" w:cs="Arial"/>
+          <w:b/>
+          <w:bCs/>
+        </w:rPr>
+        <w:br/>
+      </w:r>
+      <w:r>
+        <w:rPr>
+          <w:rFonts w:ascii="Arial" w:hAnsi="Arial" w:cs="Arial" w:hint="eastAsia"/>
+        </w:rPr>
+        <w:t>to make something difficult to happen, continue, or be appreciated prperly.</w:t>
+      </w:r>
+    </w:p>
+    <w:p>
+      <w:pPr>
+        <w:pStyle w:val="ListParagraph"/>
+        <w:ind w:left="360"/>
+        <w:rPr>
+          <w:rFonts w:ascii="Arial" w:hAnsi="Arial" w:cs="Arial" w:hint="eastAsia"/>
+        </w:rPr>
+      </w:pPr>
+      <w:r>
+        <w:rPr>
+          <w:rFonts w:ascii="Arial" w:hAnsi="Arial" w:cs="Arial" w:hint="eastAsia"/>
+          <w:b/>
+          <w:bCs/>
+        </w:rPr>
+        <w:t>squester</w:t>
+      </w:r>
+      <w:r>
+        <w:rPr>
+          <w:rFonts w:ascii="Arial" w:hAnsi="Arial" w:cs="Arial" w:hint="eastAsia"/>
+        </w:rPr>
+        <w:t xml:space="preserve"> /</w:t>
+      </w:r>
+      <w:r>
+        <w:rPr>
+          <w:rFonts w:ascii="GWIPA" w:hAnsi="GWIPA" w:cs="Arial" w:hint="eastAsia"/>
+        </w:rPr>
+        <w:t>sI'kwestE</w:t>
+      </w:r>
+      <w:r>
+        <w:rPr>
+          <w:rFonts w:ascii="Arial" w:hAnsi="Arial" w:cs="Arial" w:hint="eastAsia"/>
+        </w:rPr>
+        <w:t>/</w:t>
+      </w:r>
+      <w:r>
+        <w:rPr>
+          <w:rFonts w:ascii="Arial" w:hAnsi="Arial" w:cs="Arial"/>
+        </w:rPr>
+        <w:br/>
+      </w:r>
+      <w:r>
+        <w:rPr>
+          <w:rFonts w:ascii="Arial" w:hAnsi="Arial" w:cs="Arial" w:hint="eastAsia"/>
+        </w:rPr>
+        <w:t>[vt.] to take control of sb</w:t>
+      </w:r>
+      <w:r>
+        <w:rPr>
+          <w:rFonts w:ascii="Arial" w:hAnsi="Arial" w:cs="Arial"/>
+        </w:rPr>
+        <w:t>’</w:t>
+      </w:r>
+      <w:r>
+        <w:rPr>
+          <w:rFonts w:ascii="Arial" w:hAnsi="Arial" w:cs="Arial" w:hint="eastAsia"/>
+        </w:rPr>
+        <w:t>s property or assets until a debt has been paid.</w:t>
+      </w:r>
     </w:p>
     <w:p>
       <w:pPr>

</xml_diff>

<commit_message>
modify an essay of IELTS
</commit_message>
<xml_diff>
--- a/BBC Learning English/Vocabulary of The Reith Lecture.docx
+++ b/BBC Learning English/Vocabulary of The Reith Lecture.docx
@@ -490,6 +490,17 @@
         <w:ind w:left="360"/>
         <w:rPr>
           <w:rFonts w:ascii="Arial" w:hAnsi="Arial" w:cs="Arial"/>
+          <w:b/>
+          <w:bCs/>
+        </w:rPr>
+      </w:pPr>
+    </w:p>
+    <w:p>
+      <w:pPr>
+        <w:pStyle w:val="ListParagraph"/>
+        <w:ind w:left="360"/>
+        <w:rPr>
+          <w:rFonts w:ascii="Arial" w:hAnsi="Arial" w:cs="Arial"/>
         </w:rPr>
       </w:pPr>
       <w:r>
@@ -513,6 +524,17 @@
         <w:ind w:left="360"/>
         <w:rPr>
           <w:rFonts w:ascii="Arial" w:hAnsi="Arial" w:cs="Arial"/>
+          <w:b/>
+          <w:bCs/>
+        </w:rPr>
+      </w:pPr>
+    </w:p>
+    <w:p>
+      <w:pPr>
+        <w:pStyle w:val="ListParagraph"/>
+        <w:ind w:left="360"/>
+        <w:rPr>
+          <w:rFonts w:ascii="Arial" w:hAnsi="Arial" w:cs="Arial"/>
         </w:rPr>
       </w:pPr>
       <w:r>
@@ -569,6 +591,14 @@
         </w:rPr>
         <w:t>[adj.]</w:t>
       </w:r>
+    </w:p>
+    <w:p>
+      <w:pPr>
+        <w:ind w:firstLine="360"/>
+        <w:rPr>
+          <w:rFonts w:ascii="Arial" w:hAnsi="Arial" w:cs="Arial"/>
+        </w:rPr>
+      </w:pPr>
     </w:p>
     <w:p>
       <w:pPr>
@@ -800,6 +830,18 @@
         <w:pStyle w:val="ListParagraph"/>
         <w:ind w:left="360"/>
         <w:rPr>
+          <w:rFonts w:ascii="Times New Roman" w:hAnsi="Times New Roman" w:cs="Times New Roman"/>
+          <w:b/>
+          <w:bCs/>
+          <w:lang w:val="en-GB"/>
+        </w:rPr>
+      </w:pPr>
+    </w:p>
+    <w:p>
+      <w:pPr>
+        <w:pStyle w:val="ListParagraph"/>
+        <w:ind w:left="360"/>
+        <w:rPr>
           <w:rFonts w:ascii="Arial" w:hAnsi="Arial" w:cs="Arial"/>
         </w:rPr>
       </w:pPr>
@@ -810,6 +852,7 @@
           <w:bCs/>
           <w:lang w:val="en-GB"/>
         </w:rPr>
+        <w:lastRenderedPageBreak/>
         <w:t>squalor /</w:t>
       </w:r>
       <w:r>
@@ -911,7 +954,6 @@
           <w:rFonts w:ascii="Times New Roman" w:hAnsi="Times New Roman" w:cs="Times New Roman" w:hint="eastAsia"/>
           <w:lang w:val="en-GB"/>
         </w:rPr>
-        <w:lastRenderedPageBreak/>
         <w:t>[n.]</w:t>
       </w:r>
       <w:r>
@@ -948,7 +990,7 @@
                     <pic:cNvPicPr/>
                   </pic:nvPicPr>
                   <pic:blipFill>
-                    <a:blip r:embed="rId6"/>
+                    <a:blip r:embed="rId8"/>
                     <a:stretch>
                       <a:fillRect/>
                     </a:stretch>
@@ -1530,7 +1572,7 @@
         <w:ind w:left="360"/>
         <w:jc w:val="left"/>
         <w:rPr>
-          <w:rFonts w:ascii="Arial" w:hAnsi="Arial" w:cs="Arial" w:hint="eastAsia"/>
+          <w:rFonts w:ascii="Arial" w:hAnsi="Arial" w:cs="Arial"/>
         </w:rPr>
       </w:pPr>
       <w:r>
@@ -1667,6 +1709,7 @@
           <w:b/>
           <w:bCs/>
         </w:rPr>
+        <w:lastRenderedPageBreak/>
         <w:t xml:space="preserve">malign </w:t>
       </w:r>
       <w:r>
@@ -1755,7 +1798,6 @@
         <w:rPr>
           <w:rFonts w:ascii="Arial" w:hAnsi="Arial" w:cs="Arial" w:hint="eastAsia"/>
         </w:rPr>
-        <w:lastRenderedPageBreak/>
         <w:t>The CEO has warned about a malign AI.</w:t>
       </w:r>
     </w:p>
@@ -1809,20 +1851,6 @@
     </w:p>
     <w:p>
       <w:pPr>
-        <w:pStyle w:val="ListParagraph"/>
-        <w:ind w:left="360"/>
-        <w:jc w:val="left"/>
-        <w:rPr>
-          <w:rFonts w:ascii="Arial" w:hAnsi="Arial" w:cs="Arial"/>
-          <w:b/>
-          <w:bCs/>
-        </w:rPr>
-      </w:pPr>
-    </w:p>
-    <w:p>
-      <w:pPr>
-        <w:pStyle w:val="ListParagraph"/>
-        <w:ind w:left="360"/>
         <w:jc w:val="left"/>
         <w:rPr>
           <w:rFonts w:ascii="Arial" w:hAnsi="Arial" w:cs="Arial"/>
@@ -2382,7 +2410,7 @@
     <w:p>
       <w:pPr>
         <w:pStyle w:val="ListParagraph"/>
-        <w:spacing w:before="20" w:after="20"/>
+        <w:spacing w:beforeLines="30" w:before="93" w:afterLines="30" w:after="93"/>
         <w:ind w:left="357"/>
         <w:rPr>
           <w:rFonts w:ascii="Arial" w:hAnsi="Arial" w:cs="Arial"/>
@@ -2402,7 +2430,7 @@
     <w:p>
       <w:pPr>
         <w:pStyle w:val="ListParagraph"/>
-        <w:spacing w:before="20" w:after="20"/>
+        <w:spacing w:beforeLines="30" w:before="93" w:afterLines="30" w:after="93"/>
         <w:ind w:left="357"/>
         <w:rPr>
           <w:rFonts w:ascii="Arial" w:hAnsi="Arial" w:cs="Arial"/>
@@ -2418,7 +2446,7 @@
     <w:p>
       <w:pPr>
         <w:pStyle w:val="ListParagraph"/>
-        <w:spacing w:before="20" w:after="20"/>
+        <w:spacing w:beforeLines="30" w:before="93" w:afterLines="30" w:after="93"/>
         <w:ind w:left="357"/>
         <w:rPr>
           <w:rFonts w:ascii="Arial" w:hAnsi="Arial" w:cs="Arial"/>
@@ -2492,7 +2520,7 @@
     <w:p>
       <w:pPr>
         <w:pStyle w:val="ListParagraph"/>
-        <w:spacing w:before="20" w:after="20"/>
+        <w:spacing w:beforeLines="30" w:before="93" w:afterLines="30" w:after="93"/>
         <w:ind w:left="357"/>
         <w:rPr>
           <w:rFonts w:ascii="Arial" w:hAnsi="Arial" w:cs="Arial"/>
@@ -2564,7 +2592,21 @@
         <w:rPr>
           <w:rFonts w:ascii="Arial" w:hAnsi="Arial" w:cs="Arial" w:hint="eastAsia"/>
         </w:rPr>
-        <w:t xml:space="preserve"> [adv.]  (compare) </w:t>
+        <w:t xml:space="preserve"> [adv.]  (</w:t>
+      </w:r>
+      <w:r>
+        <w:rPr>
+          <w:rFonts w:ascii="Arial" w:hAnsi="Arial" w:cs="Arial"/>
+          <w:i/>
+          <w:iCs/>
+        </w:rPr>
+        <w:t>COMPARE</w:t>
+      </w:r>
+      <w:r>
+        <w:rPr>
+          <w:rFonts w:ascii="Arial" w:hAnsi="Arial" w:cs="Arial" w:hint="eastAsia"/>
+        </w:rPr>
+        <w:t xml:space="preserve">) </w:t>
       </w:r>
       <w:r>
         <w:rPr>
@@ -2586,7 +2628,7 @@
     <w:p>
       <w:pPr>
         <w:pStyle w:val="ListParagraph"/>
-        <w:spacing w:before="20" w:after="20"/>
+        <w:spacing w:beforeLines="30" w:before="93" w:afterLines="30" w:after="93"/>
         <w:ind w:left="357"/>
         <w:rPr>
           <w:rFonts w:ascii="Arial" w:hAnsi="Arial" w:cs="Arial"/>
@@ -2598,6 +2640,7 @@
           <w:b/>
           <w:bCs/>
         </w:rPr>
+        <w:lastRenderedPageBreak/>
         <w:t xml:space="preserve">get in the way : </w:t>
       </w:r>
       <w:r>
@@ -2618,6 +2661,7 @@
     <w:p>
       <w:pPr>
         <w:pStyle w:val="ListParagraph"/>
+        <w:spacing w:beforeLines="30" w:before="93" w:afterLines="30" w:after="93"/>
         <w:ind w:left="360"/>
         <w:rPr>
           <w:rFonts w:ascii="Arial" w:hAnsi="Arial" w:cs="Arial"/>
@@ -2659,8 +2703,1438 @@
         <w:rPr>
           <w:rFonts w:ascii="Arial" w:hAnsi="Arial" w:cs="Arial" w:hint="eastAsia"/>
         </w:rPr>
+        <w:t>[vt.] to take control of sb</w:t>
+      </w:r>
+      <w:r>
+        <w:rPr>
+          <w:rFonts w:ascii="Arial" w:hAnsi="Arial" w:cs="Arial"/>
+        </w:rPr>
+        <w:t>’</w:t>
+      </w:r>
+      <w:r>
+        <w:rPr>
+          <w:rFonts w:ascii="Arial" w:hAnsi="Arial" w:cs="Arial" w:hint="eastAsia"/>
+        </w:rPr>
+        <w:t>s property or assets until a debt has been paid.</w:t>
+      </w:r>
+    </w:p>
+    <w:p>
+      <w:pPr>
+        <w:pStyle w:val="ListParagraph"/>
+        <w:spacing w:beforeLines="30" w:before="93" w:afterLines="30" w:after="93"/>
+        <w:ind w:left="360"/>
+        <w:rPr>
+          <w:rFonts w:ascii="Arial" w:hAnsi="Arial" w:cs="Arial" w:hint="eastAsia"/>
+        </w:rPr>
+      </w:pPr>
+      <w:r>
+        <w:rPr>
+          <w:rFonts w:ascii="Arial" w:hAnsi="Arial" w:cs="Arial" w:hint="eastAsia"/>
+          <w:b/>
+          <w:bCs/>
+        </w:rPr>
+        <w:t xml:space="preserve">gravy </w:t>
+      </w:r>
+      <w:r>
+        <w:rPr>
+          <w:rFonts w:ascii="Arial" w:hAnsi="Arial" w:cs="Arial" w:hint="eastAsia"/>
+        </w:rPr>
+        <w:t>/</w:t>
+      </w:r>
+      <w:r>
+        <w:rPr>
+          <w:rFonts w:ascii="GWIPA" w:hAnsi="GWIPA" w:cs="Arial" w:hint="eastAsia"/>
+        </w:rPr>
+        <w:t>geIvi</w:t>
+      </w:r>
+      <w:r>
+        <w:rPr>
+          <w:rFonts w:ascii="Arial" w:hAnsi="Arial" w:cs="Arial" w:hint="eastAsia"/>
+        </w:rPr>
+        <w:t>/</w:t>
+      </w:r>
+      <w:r>
+        <w:rPr>
+          <w:rFonts w:ascii="Arial" w:hAnsi="Arial" w:cs="Arial" w:hint="eastAsia"/>
+        </w:rPr>
+        <w:t xml:space="preserve"> </w:t>
+      </w:r>
+      <w:r>
+        <w:rPr>
+          <w:rFonts w:ascii="Arial" w:hAnsi="Arial" w:cs="Arial"/>
+        </w:rPr>
+        <w:br/>
+      </w:r>
+      <w:r>
+        <w:rPr>
+          <w:rFonts w:ascii="Arial" w:hAnsi="Arial" w:cs="Arial" w:hint="eastAsia"/>
+        </w:rPr>
+        <w:t xml:space="preserve">[n.] a brown sauce make by adding flour to the juices that come out fo meat when it is cooking. </w:t>
+      </w:r>
+      <w:r>
+        <w:rPr>
+          <w:rFonts w:ascii="Arial" w:hAnsi="Arial" w:cs="Arial"/>
+          <w:b/>
+          <w:bCs/>
+        </w:rPr>
+        <w:br/>
+      </w:r>
+      <w:r>
+        <w:rPr>
+          <w:rFonts w:ascii="Arial" w:hAnsi="Arial" w:cs="Arial" w:hint="eastAsia"/>
+          <w:b/>
+          <w:bCs/>
+        </w:rPr>
+        <w:t>abate</w:t>
+      </w:r>
+      <w:r>
+        <w:rPr>
+          <w:rFonts w:ascii="Arial" w:hAnsi="Arial" w:cs="Arial" w:hint="eastAsia"/>
+        </w:rPr>
+        <w:t xml:space="preserve"> </w:t>
+      </w:r>
+      <w:r>
+        <w:rPr>
+          <w:rFonts w:ascii="Arial" w:hAnsi="Arial" w:cs="Arial"/>
+        </w:rPr>
+        <w:br/>
+      </w:r>
+      <w:r>
+        <w:rPr>
+          <w:rFonts w:ascii="Arial" w:hAnsi="Arial" w:cs="Arial" w:hint="eastAsia"/>
+        </w:rPr>
+        <w:t xml:space="preserve">[vt.] to become less strong; to make something less sthrong. </w:t>
+      </w:r>
+      <w:r>
+        <w:rPr>
+          <w:rFonts w:ascii="Arial" w:hAnsi="Arial" w:cs="Arial"/>
+        </w:rPr>
+        <w:br/>
+      </w:r>
+      <w:r>
+        <w:rPr>
+          <w:rFonts w:ascii="Arial" w:hAnsi="Arial" w:cs="Arial" w:hint="eastAsia"/>
+        </w:rPr>
+        <w:t>The storm showed no signs of abating.</w:t>
+      </w:r>
+    </w:p>
+    <w:p>
+      <w:pPr>
+        <w:pStyle w:val="ListParagraph"/>
+        <w:spacing w:beforeLines="30" w:before="93" w:afterLines="30" w:after="93"/>
+        <w:ind w:left="360"/>
+        <w:rPr>
+          <w:rFonts w:ascii="Arial" w:hAnsi="Arial" w:cs="Arial"/>
+        </w:rPr>
+      </w:pPr>
+      <w:r>
+        <w:rPr>
+          <w:rFonts w:ascii="Arial" w:hAnsi="Arial" w:cs="Arial" w:hint="eastAsia"/>
+          <w:b/>
+          <w:bCs/>
+        </w:rPr>
+        <w:t>abatement</w:t>
+      </w:r>
+      <w:r>
+        <w:rPr>
+          <w:rFonts w:ascii="Arial" w:hAnsi="Arial" w:cs="Arial" w:hint="eastAsia"/>
+        </w:rPr>
+        <w:t xml:space="preserve"> [n. C.] (formal)</w:t>
+      </w:r>
+      <w:r>
+        <w:rPr>
+          <w:rFonts w:ascii="Arial" w:hAnsi="Arial" w:cs="Arial"/>
+        </w:rPr>
+        <w:br/>
+      </w:r>
+      <w:r>
+        <w:rPr>
+          <w:rFonts w:ascii="Arial" w:hAnsi="Arial" w:cs="Arial" w:hint="eastAsia"/>
+        </w:rPr>
+        <w:t>The city spend $9 million a year on air pollution abatement.</w:t>
+      </w:r>
+    </w:p>
+    <w:p>
+      <w:pPr>
+        <w:pStyle w:val="ListParagraph"/>
+        <w:spacing w:beforeLines="30" w:before="93" w:afterLines="30" w:after="93"/>
+        <w:ind w:left="360"/>
+        <w:rPr>
+          <w:rFonts w:ascii="Arial" w:hAnsi="Arial" w:cs="Arial"/>
+        </w:rPr>
+      </w:pPr>
+      <w:r>
+        <w:rPr>
+          <w:rFonts w:ascii="Arial" w:hAnsi="Arial" w:cs="Arial" w:hint="eastAsia"/>
+          <w:b/>
+          <w:bCs/>
+        </w:rPr>
+        <w:t xml:space="preserve">hassle </w:t>
+      </w:r>
+      <w:r>
+        <w:rPr>
+          <w:rFonts w:ascii="Arial" w:hAnsi="Arial" w:cs="Arial" w:hint="eastAsia"/>
+        </w:rPr>
+        <w:t>/</w:t>
+      </w:r>
+      <w:r>
+        <w:rPr>
+          <w:rFonts w:ascii="GWIPA" w:hAnsi="GWIPA" w:cs="Arial" w:hint="eastAsia"/>
+        </w:rPr>
+        <w:t>hQsl</w:t>
+      </w:r>
+      <w:r>
+        <w:rPr>
+          <w:rFonts w:ascii="Arial" w:hAnsi="Arial" w:cs="Arial" w:hint="eastAsia"/>
+        </w:rPr>
+        <w:t>/</w:t>
+      </w:r>
+      <w:r>
+        <w:rPr>
+          <w:rFonts w:ascii="Arial" w:hAnsi="Arial" w:cs="Arial" w:hint="eastAsia"/>
+        </w:rPr>
+        <w:t xml:space="preserve"> </w:t>
+      </w:r>
+      <w:r>
+        <w:rPr>
+          <w:rFonts w:ascii="Arial" w:hAnsi="Arial" w:cs="Arial"/>
+        </w:rPr>
+        <w:br/>
+      </w:r>
+      <w:r>
+        <w:rPr>
+          <w:rFonts w:ascii="Arial" w:hAnsi="Arial" w:cs="Arial" w:hint="eastAsia"/>
+        </w:rPr>
+        <w:t>[n.</w:t>
+      </w:r>
+      <w:r>
+        <w:rPr>
+          <w:rFonts w:ascii="Arial" w:hAnsi="Arial" w:cs="Arial" w:hint="eastAsia"/>
+        </w:rPr>
+        <w:t>C.U</w:t>
+      </w:r>
+      <w:r>
+        <w:rPr>
+          <w:rFonts w:ascii="Arial" w:hAnsi="Arial" w:cs="Arial" w:hint="eastAsia"/>
+        </w:rPr>
+        <w:t>.</w:t>
+      </w:r>
+      <w:r>
+        <w:rPr>
+          <w:rFonts w:ascii="Arial" w:hAnsi="Arial" w:cs="Arial" w:hint="eastAsia"/>
+        </w:rPr>
+        <w:t xml:space="preserve">] </w:t>
+      </w:r>
+      <w:r>
+        <w:rPr>
+          <w:rFonts w:ascii="Arial" w:hAnsi="Arial" w:cs="Arial" w:hint="eastAsia"/>
+        </w:rPr>
+        <w:t>(</w:t>
+      </w:r>
+      <w:r>
+        <w:rPr>
+          <w:rFonts w:ascii="Arial" w:hAnsi="Arial" w:cs="Arial" w:hint="eastAsia"/>
+          <w:i/>
+          <w:iCs/>
+        </w:rPr>
+        <w:t>informal</w:t>
+      </w:r>
+      <w:r>
+        <w:rPr>
+          <w:rFonts w:ascii="Arial" w:hAnsi="Arial" w:cs="Arial" w:hint="eastAsia"/>
+        </w:rPr>
+        <w:t>)</w:t>
+      </w:r>
+      <w:r>
+        <w:rPr>
+          <w:rFonts w:ascii="Arial" w:hAnsi="Arial" w:cs="Arial" w:hint="eastAsia"/>
+        </w:rPr>
+        <w:t>a situation that is annoying because it involves doing something difficult or complicated that needs a lot of effort.</w:t>
+      </w:r>
+      <w:r>
+        <w:rPr>
+          <w:rFonts w:ascii="Arial" w:hAnsi="Arial" w:cs="Arial"/>
+        </w:rPr>
+        <w:br/>
+      </w:r>
+      <w:r>
+        <w:rPr>
+          <w:rFonts w:ascii="Arial" w:hAnsi="Arial" w:cs="Arial" w:hint="eastAsia"/>
+        </w:rPr>
+        <w:t>It</w:t>
+      </w:r>
+      <w:r>
+        <w:rPr>
+          <w:rFonts w:ascii="Arial" w:hAnsi="Arial" w:cs="Arial"/>
+        </w:rPr>
+        <w:t>’</w:t>
+      </w:r>
+      <w:r>
+        <w:rPr>
+          <w:rFonts w:ascii="Arial" w:hAnsi="Arial" w:cs="Arial" w:hint="eastAsia"/>
+        </w:rPr>
+        <w:t>s a hassle having to travel with so many bags.</w:t>
+      </w:r>
+    </w:p>
+    <w:p>
+      <w:pPr>
+        <w:pStyle w:val="ListParagraph"/>
+        <w:spacing w:beforeLines="30" w:before="93" w:afterLines="30" w:after="93"/>
+        <w:ind w:left="360"/>
+        <w:rPr>
+          <w:rFonts w:ascii="Arial" w:hAnsi="Arial" w:cs="Arial"/>
+        </w:rPr>
+      </w:pPr>
+      <w:r>
+        <w:rPr>
+          <w:rFonts w:ascii="Arial" w:hAnsi="Arial" w:cs="Arial" w:hint="eastAsia"/>
+        </w:rPr>
+        <w:t>[v</w:t>
+      </w:r>
+      <w:r>
+        <w:rPr>
+          <w:rFonts w:ascii="Arial" w:hAnsi="Arial" w:cs="Arial" w:hint="eastAsia"/>
+        </w:rPr>
+        <w:t>t</w:t>
+      </w:r>
+      <w:r>
+        <w:rPr>
+          <w:rFonts w:ascii="Arial" w:hAnsi="Arial" w:cs="Arial" w:hint="eastAsia"/>
+        </w:rPr>
+        <w:t>.]</w:t>
+      </w:r>
+      <w:r>
+        <w:rPr>
+          <w:rFonts w:ascii="Arial" w:hAnsi="Arial" w:cs="Arial" w:hint="eastAsia"/>
+        </w:rPr>
+        <w:t xml:space="preserve"> </w:t>
+      </w:r>
+      <w:r>
+        <w:rPr>
+          <w:rFonts w:ascii="Arial" w:hAnsi="Arial" w:cs="Arial" w:hint="eastAsia"/>
+        </w:rPr>
+        <w:t>(</w:t>
+      </w:r>
+      <w:r>
+        <w:rPr>
+          <w:rFonts w:ascii="Arial" w:hAnsi="Arial" w:cs="Arial"/>
+        </w:rPr>
+        <w:t>SYNONYM</w:t>
+      </w:r>
+      <w:r>
+        <w:rPr>
+          <w:rFonts w:ascii="Arial" w:hAnsi="Arial" w:cs="Arial" w:hint="eastAsia"/>
+        </w:rPr>
+        <w:t>) bother</w:t>
+      </w:r>
+      <w:r>
+        <w:rPr>
+          <w:rFonts w:ascii="Arial" w:hAnsi="Arial" w:cs="Arial" w:hint="eastAsia"/>
+        </w:rPr>
+        <w:t xml:space="preserve"> (</w:t>
+      </w:r>
+      <w:r>
+        <w:rPr>
+          <w:rFonts w:ascii="Arial" w:hAnsi="Arial" w:cs="Arial" w:hint="eastAsia"/>
+          <w:i/>
+          <w:iCs/>
+        </w:rPr>
+        <w:t>informal</w:t>
+      </w:r>
+      <w:r>
+        <w:rPr>
+          <w:rFonts w:ascii="Arial" w:hAnsi="Arial" w:cs="Arial" w:hint="eastAsia"/>
+        </w:rPr>
+        <w:t xml:space="preserve">) hassle somebody </w:t>
+      </w:r>
+      <w:r>
+        <w:rPr>
+          <w:rFonts w:ascii="Arial" w:hAnsi="Arial" w:cs="Arial" w:hint="eastAsia"/>
+        </w:rPr>
+        <w:t xml:space="preserve"> </w:t>
+      </w:r>
+    </w:p>
+    <w:p>
+      <w:pPr>
+        <w:pStyle w:val="ListParagraph"/>
+        <w:spacing w:beforeLines="30" w:before="93" w:afterLines="30" w:after="93"/>
+        <w:ind w:left="360"/>
+        <w:rPr>
+          <w:rFonts w:ascii="Arial" w:hAnsi="Arial" w:cs="Arial"/>
+        </w:rPr>
+      </w:pPr>
+    </w:p>
+    <w:p>
+      <w:pPr>
+        <w:pStyle w:val="ListParagraph"/>
+        <w:spacing w:beforeLines="30" w:before="93" w:afterLines="30" w:after="93"/>
+        <w:ind w:left="360"/>
+        <w:rPr>
+          <w:rFonts w:ascii="Arial" w:hAnsi="Arial" w:cs="Arial"/>
+        </w:rPr>
+      </w:pPr>
+      <w:r>
+        <w:rPr>
+          <w:rFonts w:ascii="Arial" w:hAnsi="Arial" w:cs="Arial" w:hint="eastAsia"/>
+          <w:b/>
+          <w:bCs/>
+        </w:rPr>
+        <w:t>accrue</w:t>
+      </w:r>
+      <w:r>
+        <w:rPr>
+          <w:rFonts w:ascii="Arial" w:hAnsi="Arial" w:cs="Arial" w:hint="eastAsia"/>
+        </w:rPr>
+        <w:t xml:space="preserve"> /</w:t>
+      </w:r>
+      <w:r>
+        <w:rPr>
+          <w:rFonts w:ascii="GWIPA" w:hAnsi="GWIPA" w:cs="Arial" w:hint="eastAsia"/>
+        </w:rPr>
+        <w:t>E'kru:</w:t>
+      </w:r>
+      <w:r>
+        <w:rPr>
+          <w:rFonts w:ascii="Arial" w:hAnsi="Arial" w:cs="Arial" w:hint="eastAsia"/>
+        </w:rPr>
+        <w:t xml:space="preserve">/ </w:t>
+      </w:r>
+      <w:r>
+        <w:rPr>
+          <w:rFonts w:ascii="Arial" w:hAnsi="Arial" w:cs="Arial"/>
+        </w:rPr>
+        <w:br/>
+      </w:r>
+      <w:r>
+        <w:rPr>
+          <w:rFonts w:ascii="Arial" w:hAnsi="Arial" w:cs="Arial" w:hint="eastAsia"/>
+        </w:rPr>
+        <w:t>[vi.] (</w:t>
+      </w:r>
+      <w:r>
+        <w:rPr>
+          <w:rFonts w:ascii="Arial" w:hAnsi="Arial" w:cs="Arial" w:hint="eastAsia"/>
+          <w:i/>
+          <w:iCs/>
+        </w:rPr>
+        <w:t>formal</w:t>
+      </w:r>
+      <w:r>
+        <w:rPr>
+          <w:rFonts w:ascii="Arial" w:hAnsi="Arial" w:cs="Arial" w:hint="eastAsia"/>
+        </w:rPr>
+        <w:t>) to increase for a period of time.</w:t>
+      </w:r>
+    </w:p>
+    <w:p>
+      <w:pPr>
+        <w:pStyle w:val="ListParagraph"/>
+        <w:spacing w:beforeLines="30" w:before="93" w:afterLines="30" w:after="93"/>
+        <w:ind w:left="360"/>
+        <w:rPr>
+          <w:rFonts w:ascii="Arial" w:hAnsi="Arial" w:cs="Arial"/>
+        </w:rPr>
+      </w:pPr>
+      <w:r>
+        <w:rPr>
+          <w:rFonts w:ascii="Arial" w:hAnsi="Arial" w:cs="Arial" w:hint="eastAsia"/>
+        </w:rPr>
+        <w:t>Interest will accrue if you keep your money in a saving account.</w:t>
+      </w:r>
+      <w:r>
+        <w:rPr>
+          <w:rFonts w:ascii="Arial" w:hAnsi="Arial" w:cs="Arial"/>
+        </w:rPr>
+        <w:br/>
+      </w:r>
+      <w:r>
+        <w:rPr>
+          <w:rFonts w:ascii="Arial" w:hAnsi="Arial" w:cs="Arial" w:hint="eastAsia"/>
+        </w:rPr>
+        <w:t>[vt.] to allow a sum of money or debts to grow over a period of time.</w:t>
+      </w:r>
+      <w:r>
+        <w:rPr>
+          <w:rFonts w:ascii="Arial" w:hAnsi="Arial" w:cs="Arial" w:hint="eastAsia"/>
+        </w:rPr>
+        <w:t xml:space="preserve"> </w:t>
+      </w:r>
+    </w:p>
+    <w:p>
+      <w:pPr>
+        <w:pStyle w:val="ListParagraph"/>
+        <w:spacing w:beforeLines="30" w:before="93" w:afterLines="30" w:after="93"/>
+        <w:ind w:left="360"/>
+        <w:rPr>
+          <w:rFonts w:ascii="Arial" w:hAnsi="Arial" w:cs="Arial"/>
+        </w:rPr>
+      </w:pPr>
+      <w:r>
+        <w:rPr>
+          <w:rFonts w:ascii="Arial" w:hAnsi="Arial" w:cs="Arial" w:hint="eastAsia"/>
+        </w:rPr>
+        <w:t>(</w:t>
+      </w:r>
+      <w:r>
+        <w:rPr>
+          <w:rFonts w:ascii="Arial" w:hAnsi="Arial" w:cs="Arial"/>
+        </w:rPr>
+        <w:t>SYNONYM</w:t>
+      </w:r>
+      <w:r>
+        <w:rPr>
+          <w:rFonts w:ascii="Arial" w:hAnsi="Arial" w:cs="Arial" w:hint="eastAsia"/>
+        </w:rPr>
+        <w:t xml:space="preserve">) </w:t>
+      </w:r>
+      <w:r>
+        <w:rPr>
+          <w:rFonts w:ascii="Arial" w:hAnsi="Arial" w:cs="Arial" w:hint="eastAsia"/>
+          <w:u w:val="single"/>
+        </w:rPr>
+        <w:t>accumulate</w:t>
+      </w:r>
+      <w:r>
+        <w:rPr>
+          <w:rFonts w:ascii="Arial" w:hAnsi="Arial" w:cs="Arial" w:hint="eastAsia"/>
+        </w:rPr>
+        <w:t>.</w:t>
+      </w:r>
+      <w:r>
+        <w:rPr>
+          <w:rFonts w:ascii="Arial" w:hAnsi="Arial" w:cs="Arial"/>
+        </w:rPr>
+        <w:br/>
+      </w:r>
+      <w:r>
+        <w:rPr>
+          <w:rFonts w:ascii="Arial" w:hAnsi="Arial" w:cs="Arial" w:hint="eastAsia"/>
+        </w:rPr>
+        <w:t>The firm had accrued debts of over $10m.</w:t>
+      </w:r>
+    </w:p>
+    <w:p>
+      <w:pPr>
+        <w:pStyle w:val="ListParagraph"/>
+        <w:spacing w:beforeLines="30" w:before="93" w:afterLines="30" w:after="93"/>
+        <w:ind w:left="360"/>
+        <w:rPr>
+          <w:rFonts w:ascii="Arial" w:hAnsi="Arial" w:cs="Arial"/>
+        </w:rPr>
+      </w:pPr>
+    </w:p>
+    <w:p>
+      <w:pPr>
+        <w:pStyle w:val="ListParagraph"/>
+        <w:spacing w:beforeLines="30" w:before="93" w:afterLines="30" w:after="93"/>
+        <w:ind w:left="360"/>
+        <w:rPr>
+          <w:rFonts w:ascii="Arial" w:hAnsi="Arial" w:cs="Arial"/>
+        </w:rPr>
+      </w:pPr>
+      <w:r>
+        <w:rPr>
+          <w:rFonts w:ascii="Arial" w:hAnsi="Arial" w:cs="Arial" w:hint="eastAsia"/>
+          <w:b/>
+          <w:bCs/>
+        </w:rPr>
+        <w:t>balk</w:t>
+      </w:r>
+      <w:r>
+        <w:rPr>
+          <w:rFonts w:ascii="Arial" w:hAnsi="Arial" w:cs="Arial" w:hint="eastAsia"/>
+        </w:rPr>
+        <w:t xml:space="preserve">(NAmE) = </w:t>
+      </w:r>
+      <w:r>
+        <w:rPr>
+          <w:rFonts w:ascii="Arial" w:hAnsi="Arial" w:cs="Arial" w:hint="eastAsia"/>
+          <w:b/>
+          <w:bCs/>
+        </w:rPr>
+        <w:t>baulk</w:t>
+      </w:r>
+      <w:r>
+        <w:rPr>
+          <w:rFonts w:ascii="Arial" w:hAnsi="Arial" w:cs="Arial" w:hint="eastAsia"/>
+        </w:rPr>
+        <w:t>/</w:t>
+      </w:r>
+      <w:r>
+        <w:rPr>
+          <w:rFonts w:ascii="GWIPA" w:hAnsi="GWIPA" w:cs="Arial" w:hint="eastAsia"/>
+        </w:rPr>
+        <w:t>bO:k</w:t>
+      </w:r>
+      <w:r>
+        <w:rPr>
+          <w:rFonts w:ascii="Arial" w:hAnsi="Arial" w:cs="Arial" w:hint="eastAsia"/>
+        </w:rPr>
+        <w:t>/(BrE)</w:t>
+      </w:r>
+      <w:r>
+        <w:rPr>
+          <w:rFonts w:ascii="Arial" w:hAnsi="Arial" w:cs="Arial"/>
+        </w:rPr>
+        <w:br/>
+      </w:r>
+      <w:r>
+        <w:rPr>
+          <w:rFonts w:ascii="Arial" w:hAnsi="Arial" w:cs="Arial" w:hint="eastAsia"/>
+        </w:rPr>
+        <w:t xml:space="preserve">[vi.] to be unwilling to do something or become involoved something </w:t>
+      </w:r>
+      <w:r>
+        <w:rPr>
+          <w:rFonts w:ascii="Arial" w:hAnsi="Arial" w:cs="Arial"/>
+        </w:rPr>
+        <w:t>because</w:t>
+      </w:r>
+      <w:r>
+        <w:rPr>
+          <w:rFonts w:ascii="Arial" w:hAnsi="Arial" w:cs="Arial" w:hint="eastAsia"/>
+        </w:rPr>
+        <w:t xml:space="preserve"> it dangerous, difficult, etc.</w:t>
+      </w:r>
+      <w:r>
+        <w:rPr>
+          <w:rFonts w:ascii="Arial" w:hAnsi="Arial" w:cs="Arial"/>
+        </w:rPr>
+        <w:br/>
+      </w:r>
+      <w:r>
+        <w:rPr>
+          <w:rFonts w:ascii="Arial" w:hAnsi="Arial" w:cs="Arial" w:hint="eastAsia"/>
+        </w:rPr>
+        <w:t xml:space="preserve">Many parent may baulk at the idea of paying 100 dollars for a pair of shoes.  </w:t>
+      </w:r>
+    </w:p>
+    <w:p>
+      <w:pPr>
+        <w:pStyle w:val="ListParagraph"/>
+        <w:spacing w:beforeLines="30" w:before="93" w:afterLines="30" w:after="93"/>
+        <w:ind w:left="360"/>
+        <w:rPr>
+          <w:rFonts w:ascii="Arial" w:hAnsi="Arial" w:cs="Arial"/>
+        </w:rPr>
+      </w:pPr>
+    </w:p>
+    <w:p>
+      <w:pPr>
+        <w:pStyle w:val="ListParagraph"/>
+        <w:spacing w:beforeLines="30" w:before="93" w:afterLines="30" w:after="93"/>
+        <w:ind w:left="360"/>
+        <w:rPr>
+          <w:rFonts w:ascii="Arial" w:hAnsi="Arial" w:cs="Arial"/>
+        </w:rPr>
+      </w:pPr>
+      <w:r>
+        <w:rPr>
+          <w:rFonts w:ascii="Arial" w:hAnsi="Arial" w:cs="Arial" w:hint="eastAsia"/>
+          <w:b/>
+          <w:bCs/>
+        </w:rPr>
+        <w:t>turn up</w:t>
+      </w:r>
+      <w:r>
+        <w:rPr>
+          <w:rFonts w:ascii="Arial" w:hAnsi="Arial" w:cs="Arial"/>
+        </w:rPr>
+        <w:br/>
+      </w:r>
+      <w:r>
+        <w:rPr>
+          <w:rFonts w:ascii="Arial" w:hAnsi="Arial" w:cs="Arial" w:hint="eastAsia"/>
+        </w:rPr>
+        <w:t>to be found, especially by chance, after being lost.</w:t>
+      </w:r>
+      <w:r>
+        <w:rPr>
+          <w:rFonts w:ascii="Arial" w:hAnsi="Arial" w:cs="Arial"/>
+        </w:rPr>
+        <w:br/>
+      </w:r>
+      <w:r>
+        <w:rPr>
+          <w:rFonts w:ascii="Arial" w:hAnsi="Arial" w:cs="Arial" w:hint="eastAsia"/>
+        </w:rPr>
+        <w:t>We think that something will just turn up.</w:t>
+      </w:r>
+    </w:p>
+    <w:p>
+      <w:pPr>
+        <w:pStyle w:val="ListParagraph"/>
+        <w:spacing w:beforeLines="30" w:before="93" w:afterLines="30" w:after="93"/>
+        <w:ind w:left="360"/>
+        <w:rPr>
+          <w:rFonts w:ascii="Arial" w:hAnsi="Arial" w:cs="Arial"/>
+        </w:rPr>
+      </w:pPr>
+    </w:p>
+    <w:p>
+      <w:pPr>
+        <w:pStyle w:val="ListParagraph"/>
+        <w:spacing w:beforeLines="30" w:before="93" w:afterLines="30" w:after="93"/>
+        <w:ind w:left="360"/>
+        <w:rPr>
+          <w:rFonts w:ascii="Arial" w:hAnsi="Arial" w:cs="Arial"/>
+        </w:rPr>
+      </w:pPr>
+      <w:r>
+        <w:rPr>
+          <w:rFonts w:ascii="Arial" w:hAnsi="Arial" w:cs="Arial" w:hint="eastAsia"/>
+          <w:b/>
+          <w:bCs/>
+        </w:rPr>
+        <w:t>Nasreddin</w:t>
+      </w:r>
+      <w:r>
+        <w:rPr>
+          <w:rFonts w:ascii="Arial" w:hAnsi="Arial" w:cs="Arial" w:hint="eastAsia"/>
+        </w:rPr>
+        <w:t xml:space="preserve"> :  </w:t>
+      </w:r>
+      <w:r>
+        <w:rPr>
+          <w:rFonts w:ascii="Arial" w:hAnsi="Arial" w:cs="Arial" w:hint="eastAsia"/>
+        </w:rPr>
+        <w:t>阿凡提</w:t>
+      </w:r>
+    </w:p>
+    <w:p>
+      <w:pPr>
+        <w:pStyle w:val="ListParagraph"/>
+        <w:spacing w:beforeLines="30" w:before="93" w:afterLines="30" w:after="93"/>
+        <w:ind w:left="360"/>
+        <w:rPr>
+          <w:rFonts w:ascii="Arial" w:hAnsi="Arial" w:cs="Arial"/>
+        </w:rPr>
+      </w:pPr>
+    </w:p>
+    <w:p>
+      <w:pPr>
+        <w:pStyle w:val="ListParagraph"/>
+        <w:spacing w:beforeLines="30" w:before="93" w:afterLines="30" w:after="93"/>
+        <w:ind w:left="360"/>
+        <w:rPr>
+          <w:rFonts w:ascii="Arial" w:hAnsi="Arial" w:cs="Arial" w:hint="eastAsia"/>
+        </w:rPr>
+      </w:pPr>
+      <w:r>
+        <w:rPr>
+          <w:rFonts w:ascii="Arial" w:hAnsi="Arial" w:cs="Arial" w:hint="eastAsia"/>
+          <w:b/>
+          <w:bCs/>
+        </w:rPr>
+        <w:t>reprieve</w:t>
+      </w:r>
+      <w:r>
+        <w:rPr>
+          <w:rFonts w:ascii="Arial" w:hAnsi="Arial" w:cs="Arial" w:hint="eastAsia"/>
+        </w:rPr>
+        <w:t xml:space="preserve"> /</w:t>
+      </w:r>
+      <w:r>
+        <w:rPr>
+          <w:rFonts w:ascii="GWIPA" w:hAnsi="GWIPA" w:cs="Arial" w:hint="eastAsia"/>
+        </w:rPr>
+        <w:t>rI'pri:v</w:t>
+      </w:r>
+      <w:r>
+        <w:rPr>
+          <w:rFonts w:ascii="Arial" w:hAnsi="Arial" w:cs="Arial" w:hint="eastAsia"/>
+        </w:rPr>
+        <w:t>/</w:t>
+      </w:r>
+      <w:r>
+        <w:rPr>
+          <w:rFonts w:ascii="Arial" w:hAnsi="Arial" w:cs="Arial"/>
+        </w:rPr>
+        <w:br/>
+      </w:r>
+      <w:r>
+        <w:rPr>
+          <w:rFonts w:ascii="Arial" w:hAnsi="Arial" w:cs="Arial" w:hint="eastAsia"/>
+        </w:rPr>
+        <w:t>[vt.] to officially cancle or delay a punishment for a prisoner who is condemned to death.</w:t>
+      </w:r>
+      <w:r>
+        <w:rPr>
+          <w:rFonts w:ascii="Arial" w:hAnsi="Arial" w:cs="Arial"/>
+        </w:rPr>
+        <w:br/>
+      </w:r>
+      <w:r>
+        <w:rPr>
+          <w:rFonts w:ascii="Arial" w:hAnsi="Arial" w:cs="Arial" w:hint="eastAsia"/>
+        </w:rPr>
+        <w:t>a repieved murder.</w:t>
+      </w:r>
+      <w:r>
+        <w:rPr>
+          <w:rFonts w:ascii="Arial" w:hAnsi="Arial" w:cs="Arial"/>
+        </w:rPr>
+        <w:br/>
+      </w:r>
+      <w:r>
+        <w:rPr>
+          <w:rFonts w:ascii="Arial" w:hAnsi="Arial" w:cs="Arial" w:hint="eastAsia"/>
+        </w:rPr>
+        <w:t>[n.] an official order stopping punishment, especially for a prisoner who is condemend to death.</w:t>
+      </w:r>
+      <w:r>
+        <w:rPr>
+          <w:rFonts w:ascii="Arial" w:hAnsi="Arial" w:cs="Arial"/>
+        </w:rPr>
+        <w:br/>
+      </w:r>
+      <w:r>
+        <w:rPr>
+          <w:rFonts w:ascii="Arial" w:hAnsi="Arial" w:cs="Arial" w:hint="eastAsia"/>
+        </w:rPr>
+        <w:t>Nasreddin was given a year</w:t>
+      </w:r>
+      <w:r>
+        <w:rPr>
+          <w:rFonts w:ascii="Arial" w:hAnsi="Arial" w:cs="Arial"/>
+        </w:rPr>
+        <w:t>’</w:t>
+      </w:r>
+      <w:r>
+        <w:rPr>
+          <w:rFonts w:ascii="Arial" w:hAnsi="Arial" w:cs="Arial" w:hint="eastAsia"/>
+        </w:rPr>
+        <w:t>s repireve</w:t>
+      </w:r>
+      <w:r>
+        <w:rPr>
+          <w:rFonts w:ascii="Arial" w:hAnsi="Arial" w:cs="Arial" w:hint="eastAsia"/>
+        </w:rPr>
+        <w:t xml:space="preserve"> when he told the Sultan he can taught his horse to sing.</w:t>
+      </w:r>
+    </w:p>
+    <w:p>
+      <w:pPr>
+        <w:pStyle w:val="ListParagraph"/>
+        <w:spacing w:beforeLines="30" w:before="93" w:afterLines="30" w:after="93"/>
+        <w:ind w:left="360"/>
+        <w:rPr>
+          <w:rFonts w:ascii="Arial" w:hAnsi="Arial" w:cs="Arial"/>
+        </w:rPr>
+      </w:pPr>
+    </w:p>
+    <w:p>
+      <w:pPr>
+        <w:pStyle w:val="ListParagraph"/>
+        <w:spacing w:beforeLines="30" w:before="93" w:afterLines="30" w:after="93"/>
+        <w:ind w:left="360"/>
+        <w:rPr>
+          <w:rFonts w:ascii="Arial" w:hAnsi="Arial" w:cs="Arial"/>
+        </w:rPr>
+      </w:pPr>
+      <w:r>
+        <w:rPr>
+          <w:rFonts w:ascii="Arial" w:hAnsi="Arial" w:cs="Arial" w:hint="eastAsia"/>
+          <w:b/>
+          <w:bCs/>
+        </w:rPr>
         <w:lastRenderedPageBreak/>
-        <w:t>[vt.] to take control of sb</w:t>
+        <w:t>overthrow</w:t>
+      </w:r>
+      <w:r>
+        <w:rPr>
+          <w:rFonts w:ascii="Arial" w:hAnsi="Arial" w:cs="Arial" w:hint="eastAsia"/>
+        </w:rPr>
+        <w:t xml:space="preserve"> </w:t>
+      </w:r>
+      <w:r>
+        <w:rPr>
+          <w:rFonts w:ascii="Arial" w:hAnsi="Arial" w:cs="Arial"/>
+        </w:rPr>
+        <w:br/>
+      </w:r>
+      <w:r>
+        <w:rPr>
+          <w:rFonts w:ascii="Arial" w:hAnsi="Arial" w:cs="Arial" w:hint="eastAsia"/>
+        </w:rPr>
+        <w:t xml:space="preserve">[vt.] to remove a leader or a government from the position of power by force. </w:t>
+      </w:r>
+    </w:p>
+    <w:p>
+      <w:pPr>
+        <w:pStyle w:val="ListParagraph"/>
+        <w:spacing w:beforeLines="30" w:before="93" w:afterLines="30" w:after="93"/>
+        <w:ind w:left="360"/>
+        <w:rPr>
+          <w:rFonts w:ascii="Arial" w:hAnsi="Arial" w:cs="Arial"/>
+        </w:rPr>
+      </w:pPr>
+      <w:r>
+        <w:rPr>
+          <w:rFonts w:ascii="Arial" w:hAnsi="Arial" w:cs="Arial" w:hint="eastAsia"/>
+        </w:rPr>
+        <w:t>The prsident was overthrown in the military coup.</w:t>
+      </w:r>
+    </w:p>
+    <w:p>
+      <w:pPr>
+        <w:pStyle w:val="ListParagraph"/>
+        <w:spacing w:beforeLines="30" w:before="93" w:afterLines="30" w:after="93"/>
+        <w:ind w:left="360"/>
+        <w:rPr>
+          <w:rFonts w:ascii="Arial" w:hAnsi="Arial" w:cs="Arial"/>
+        </w:rPr>
+      </w:pPr>
+      <w:r>
+        <w:rPr>
+          <w:rFonts w:ascii="Arial" w:hAnsi="Arial" w:cs="Arial" w:hint="eastAsia"/>
+        </w:rPr>
+        <w:t>[n.]</w:t>
+      </w:r>
+      <w:r>
+        <w:rPr>
+          <w:rFonts w:ascii="Arial" w:hAnsi="Arial" w:cs="Arial" w:hint="eastAsia"/>
+        </w:rPr>
+        <w:t xml:space="preserve"> </w:t>
+      </w:r>
+      <w:r>
+        <w:rPr>
+          <w:rFonts w:ascii="Arial" w:hAnsi="Arial" w:cs="Arial" w:hint="eastAsia"/>
+        </w:rPr>
+        <w:t>the act of it.</w:t>
+      </w:r>
+    </w:p>
+    <w:p>
+      <w:pPr>
+        <w:pStyle w:val="ListParagraph"/>
+        <w:spacing w:beforeLines="30" w:before="93" w:afterLines="30" w:after="93"/>
+        <w:ind w:left="360"/>
+        <w:rPr>
+          <w:rFonts w:ascii="Arial" w:hAnsi="Arial" w:cs="Arial"/>
+        </w:rPr>
+      </w:pPr>
+    </w:p>
+    <w:p>
+      <w:pPr>
+        <w:pStyle w:val="ListParagraph"/>
+        <w:spacing w:beforeLines="30" w:before="93" w:afterLines="30" w:after="93"/>
+        <w:ind w:left="360"/>
+        <w:rPr>
+          <w:rFonts w:ascii="Arial" w:hAnsi="Arial" w:cs="Arial" w:hint="eastAsia"/>
+        </w:rPr>
+      </w:pPr>
+      <w:r>
+        <w:rPr>
+          <w:rFonts w:ascii="Arial" w:hAnsi="Arial" w:cs="Arial" w:hint="eastAsia"/>
+          <w:b/>
+          <w:bCs/>
+        </w:rPr>
+        <w:t>vagaries</w:t>
+      </w:r>
+      <w:r>
+        <w:rPr>
+          <w:rFonts w:ascii="Arial" w:hAnsi="Arial" w:cs="Arial" w:hint="eastAsia"/>
+        </w:rPr>
+        <w:t xml:space="preserve"> /</w:t>
+      </w:r>
+      <w:r>
+        <w:rPr>
+          <w:rFonts w:ascii="GWIPA" w:hAnsi="GWIPA" w:cs="Arial" w:hint="eastAsia"/>
+        </w:rPr>
+        <w:t>'veIgEri</w:t>
+      </w:r>
+      <w:r>
+        <w:rPr>
+          <w:rFonts w:ascii="Arial" w:hAnsi="Arial" w:cs="Arial" w:hint="eastAsia"/>
+        </w:rPr>
+        <w:t>/ (</w:t>
+      </w:r>
+      <w:r>
+        <w:rPr>
+          <w:rFonts w:ascii="Arial" w:hAnsi="Arial" w:cs="Arial" w:hint="eastAsia"/>
+          <w:i/>
+          <w:iCs/>
+        </w:rPr>
+        <w:t>plural</w:t>
+      </w:r>
+      <w:r>
+        <w:rPr>
+          <w:rFonts w:ascii="Arial" w:hAnsi="Arial" w:cs="Arial" w:hint="eastAsia"/>
+        </w:rPr>
+        <w:t>)</w:t>
+      </w:r>
+      <w:r>
+        <w:rPr>
+          <w:rFonts w:ascii="Arial" w:hAnsi="Arial" w:cs="Arial"/>
+        </w:rPr>
+        <w:br/>
+      </w:r>
+      <w:r>
+        <w:rPr>
+          <w:rFonts w:ascii="Arial" w:hAnsi="Arial" w:cs="Arial" w:hint="eastAsia"/>
+        </w:rPr>
+        <w:t>[n.] changes in somebody or something that are difficult to predict or control</w:t>
+      </w:r>
+      <w:r>
+        <w:rPr>
+          <w:rFonts w:ascii="Arial" w:hAnsi="Arial" w:cs="Arial"/>
+        </w:rPr>
+        <w:br/>
+      </w:r>
+      <w:r>
+        <w:rPr>
+          <w:rFonts w:ascii="Arial" w:hAnsi="Arial" w:cs="Arial" w:hint="eastAsia"/>
+        </w:rPr>
+        <w:t xml:space="preserve">All farmers are exposed to </w:t>
+      </w:r>
+      <w:r>
+        <w:rPr>
+          <w:rFonts w:ascii="Arial" w:hAnsi="Arial" w:cs="Arial" w:hint="eastAsia"/>
+        </w:rPr>
+        <w:t xml:space="preserve">the </w:t>
+      </w:r>
+      <w:r>
+        <w:rPr>
+          <w:rFonts w:ascii="Arial" w:hAnsi="Arial" w:cs="Arial" w:hint="eastAsia"/>
+        </w:rPr>
+        <w:t xml:space="preserve">vagaries of </w:t>
+      </w:r>
+      <w:r>
+        <w:rPr>
+          <w:rFonts w:ascii="Arial" w:hAnsi="Arial" w:cs="Arial" w:hint="eastAsia"/>
+        </w:rPr>
+        <w:t xml:space="preserve">the </w:t>
+      </w:r>
+      <w:r>
+        <w:rPr>
+          <w:rFonts w:ascii="Arial" w:hAnsi="Arial" w:cs="Arial" w:hint="eastAsia"/>
+        </w:rPr>
+        <w:t>weather.</w:t>
+      </w:r>
+    </w:p>
+    <w:p>
+      <w:pPr>
+        <w:pStyle w:val="ListParagraph"/>
+        <w:ind w:left="360"/>
+        <w:rPr>
+          <w:rFonts w:ascii="Arial" w:hAnsi="Arial" w:cs="Arial"/>
+        </w:rPr>
+      </w:pPr>
+    </w:p>
+    <w:p>
+      <w:pPr>
+        <w:pStyle w:val="ListParagraph"/>
+        <w:ind w:left="360"/>
+        <w:rPr>
+          <w:rFonts w:ascii="Arial" w:hAnsi="Arial" w:cs="Arial"/>
+          <w:b/>
+          <w:bCs/>
+        </w:rPr>
+      </w:pPr>
+      <w:r>
+        <w:rPr>
+          <w:rFonts w:ascii="Arial" w:hAnsi="Arial" w:cs="Arial" w:hint="eastAsia"/>
+          <w:b/>
+          <w:bCs/>
+        </w:rPr>
+        <w:t xml:space="preserve">solicit </w:t>
+      </w:r>
+    </w:p>
+    <w:p>
+      <w:pPr>
+        <w:pStyle w:val="ListParagraph"/>
+        <w:ind w:left="360"/>
+        <w:rPr>
+          <w:rFonts w:ascii="Arial" w:hAnsi="Arial" w:cs="Arial"/>
+        </w:rPr>
+      </w:pPr>
+      <w:r>
+        <w:rPr>
+          <w:rFonts w:ascii="Arial" w:hAnsi="Arial" w:cs="Arial" w:hint="eastAsia"/>
+        </w:rPr>
+        <w:t>[vt.] (</w:t>
+      </w:r>
+      <w:r>
+        <w:rPr>
+          <w:rFonts w:ascii="Arial" w:hAnsi="Arial" w:cs="Arial" w:hint="eastAsia"/>
+          <w:i/>
+          <w:iCs/>
+        </w:rPr>
+        <w:t>fromal</w:t>
+      </w:r>
+      <w:r>
+        <w:rPr>
+          <w:rFonts w:ascii="Arial" w:hAnsi="Arial" w:cs="Arial" w:hint="eastAsia"/>
+        </w:rPr>
+        <w:t xml:space="preserve">)to ask somebody for something, </w:t>
+      </w:r>
+      <w:r>
+        <w:rPr>
+          <w:rFonts w:ascii="Arial" w:hAnsi="Arial" w:cs="Arial"/>
+        </w:rPr>
+        <w:tab/>
+      </w:r>
+      <w:r>
+        <w:rPr>
+          <w:rFonts w:ascii="Arial" w:hAnsi="Arial" w:cs="Arial" w:hint="eastAsia"/>
+        </w:rPr>
+        <w:t>such as support, money or information; to try to get something or persuade somebody to do something.</w:t>
+      </w:r>
+      <w:r>
+        <w:rPr>
+          <w:rFonts w:ascii="Arial" w:hAnsi="Arial" w:cs="Arial"/>
+        </w:rPr>
+        <w:br/>
+      </w:r>
+      <w:r>
+        <w:rPr>
+          <w:rFonts w:ascii="Arial" w:hAnsi="Arial" w:cs="Arial" w:hint="eastAsia"/>
+        </w:rPr>
+        <w:t xml:space="preserve">They are planing to solicit funds from a number of organisations. </w:t>
+      </w:r>
+    </w:p>
+    <w:p>
+      <w:pPr>
+        <w:pStyle w:val="ListParagraph"/>
+        <w:ind w:left="360"/>
+        <w:rPr>
+          <w:rFonts w:ascii="Arial" w:hAnsi="Arial" w:cs="Arial"/>
+        </w:rPr>
+      </w:pPr>
+    </w:p>
+    <w:p>
+      <w:pPr>
+        <w:pStyle w:val="ListParagraph"/>
+        <w:ind w:left="360"/>
+        <w:rPr>
+          <w:rFonts w:ascii="Arial" w:hAnsi="Arial" w:cs="Arial"/>
+          <w:b/>
+          <w:bCs/>
+        </w:rPr>
+      </w:pPr>
+      <w:r>
+        <w:rPr>
+          <w:rFonts w:ascii="Arial" w:hAnsi="Arial" w:cs="Arial" w:hint="eastAsia"/>
+          <w:b/>
+          <w:bCs/>
+        </w:rPr>
+        <w:t>techo-libertarian</w:t>
+      </w:r>
+    </w:p>
+    <w:p>
+      <w:pPr>
+        <w:pStyle w:val="ListParagraph"/>
+        <w:ind w:left="360"/>
+        <w:rPr>
+          <w:rFonts w:ascii="Arial" w:hAnsi="Arial" w:cs="Arial"/>
+        </w:rPr>
+      </w:pPr>
+      <w:r>
+        <w:rPr>
+          <w:rFonts w:ascii="Arial" w:hAnsi="Arial" w:cs="Arial" w:hint="eastAsia"/>
+        </w:rPr>
+        <w:t>技术自由，最大程度减少政府监管</w:t>
+      </w:r>
+    </w:p>
+    <w:tbl>
+      <w:tblPr>
+        <w:tblStyle w:val="TableGrid"/>
+        <w:tblW w:w="0" w:type="auto"/>
+        <w:tblInd w:w="360" w:type="dxa"/>
+        <w:tblLook w:val="04A0" w:firstRow="1" w:lastRow="0" w:firstColumn="1" w:lastColumn="0" w:noHBand="0" w:noVBand="1"/>
+      </w:tblPr>
+      <w:tblGrid>
+        <w:gridCol w:w="7936"/>
+      </w:tblGrid>
+      <w:tr>
+        <w:tc>
+          <w:tcPr>
+            <w:tcW w:w="8296" w:type="dxa"/>
+          </w:tcPr>
+          <w:p>
+            <w:pPr>
+              <w:widowControl/>
+              <w:shd w:val="clear" w:color="auto" w:fill="FFFFFF"/>
+              <w:spacing w:before="120" w:after="240"/>
+              <w:jc w:val="left"/>
+              <w:rPr>
+                <w:rFonts w:ascii="Arial" w:eastAsia="Times New Roman" w:hAnsi="Arial" w:cs="Arial"/>
+                <w:color w:val="202122"/>
+                <w:kern w:val="0"/>
+                <w:sz w:val="24"/>
+                <w:szCs w:val="24"/>
+                <w:lang w:val="en-GB"/>
+                <w14:ligatures w14:val="none"/>
+              </w:rPr>
+            </w:pPr>
+            <w:r>
+              <w:rPr>
+                <w:rFonts w:ascii="Arial" w:eastAsia="Times New Roman" w:hAnsi="Arial" w:cs="Arial"/>
+                <w:color w:val="202122"/>
+                <w:kern w:val="0"/>
+                <w:sz w:val="24"/>
+                <w:szCs w:val="24"/>
+                <w:lang w:val="en-GB"/>
+                <w14:ligatures w14:val="none"/>
+              </w:rPr>
+              <w:t>Technolibertarian principles are defined as:</w:t>
+            </w:r>
+          </w:p>
+          <w:p>
+            <w:pPr>
+              <w:widowControl/>
+              <w:numPr>
+                <w:ilvl w:val="0"/>
+                <w:numId w:val="2"/>
+              </w:numPr>
+              <w:shd w:val="clear" w:color="auto" w:fill="FFFFFF"/>
+              <w:spacing w:before="100" w:beforeAutospacing="1" w:after="24"/>
+              <w:ind w:left="1104"/>
+              <w:jc w:val="left"/>
+              <w:rPr>
+                <w:rFonts w:ascii="Arial" w:eastAsia="Times New Roman" w:hAnsi="Arial" w:cs="Arial"/>
+                <w:color w:val="202122"/>
+                <w:kern w:val="0"/>
+                <w:sz w:val="24"/>
+                <w:szCs w:val="24"/>
+                <w:lang w:val="en-GB"/>
+                <w14:ligatures w14:val="none"/>
+              </w:rPr>
+            </w:pPr>
+            <w:r>
+              <w:rPr>
+                <w:rFonts w:ascii="Arial" w:eastAsia="Times New Roman" w:hAnsi="Arial" w:cs="Arial"/>
+                <w:color w:val="202122"/>
+                <w:kern w:val="0"/>
+                <w:sz w:val="24"/>
+                <w:szCs w:val="24"/>
+                <w:lang w:val="en-GB"/>
+                <w14:ligatures w14:val="none"/>
+              </w:rPr>
+              <w:t>The policy should always be considerate of </w:t>
+            </w:r>
+            <w:hyperlink r:id="rId9" w:tooltip="Civil liberties" w:history="1">
+              <w:r>
+                <w:rPr>
+                  <w:rFonts w:ascii="Arial" w:eastAsia="Times New Roman" w:hAnsi="Arial" w:cs="Arial"/>
+                  <w:color w:val="0000FF"/>
+                  <w:kern w:val="0"/>
+                  <w:sz w:val="24"/>
+                  <w:szCs w:val="24"/>
+                  <w:u w:val="single"/>
+                  <w:lang w:val="en-GB"/>
+                  <w14:ligatures w14:val="none"/>
+                </w:rPr>
+                <w:t>civil liberties</w:t>
+              </w:r>
+            </w:hyperlink>
+          </w:p>
+          <w:p>
+            <w:pPr>
+              <w:widowControl/>
+              <w:numPr>
+                <w:ilvl w:val="0"/>
+                <w:numId w:val="2"/>
+              </w:numPr>
+              <w:shd w:val="clear" w:color="auto" w:fill="FFFFFF"/>
+              <w:spacing w:before="100" w:beforeAutospacing="1" w:after="24"/>
+              <w:ind w:left="1104"/>
+              <w:jc w:val="left"/>
+              <w:rPr>
+                <w:rFonts w:ascii="Arial" w:eastAsia="Times New Roman" w:hAnsi="Arial" w:cs="Arial"/>
+                <w:color w:val="202122"/>
+                <w:kern w:val="0"/>
+                <w:sz w:val="24"/>
+                <w:szCs w:val="24"/>
+                <w:lang w:val="en-GB"/>
+                <w14:ligatures w14:val="none"/>
+              </w:rPr>
+            </w:pPr>
+            <w:r>
+              <w:rPr>
+                <w:rFonts w:ascii="Arial" w:eastAsia="Times New Roman" w:hAnsi="Arial" w:cs="Arial"/>
+                <w:color w:val="202122"/>
+                <w:kern w:val="0"/>
+                <w:sz w:val="24"/>
+                <w:szCs w:val="24"/>
+                <w:lang w:val="en-GB"/>
+                <w14:ligatures w14:val="none"/>
+              </w:rPr>
+              <w:t>The policy should oppose </w:t>
+            </w:r>
+            <w:hyperlink r:id="rId10" w:tooltip="Government" w:history="1">
+              <w:r>
+                <w:rPr>
+                  <w:rFonts w:ascii="Arial" w:eastAsia="Times New Roman" w:hAnsi="Arial" w:cs="Arial"/>
+                  <w:color w:val="0000FF"/>
+                  <w:kern w:val="0"/>
+                  <w:sz w:val="24"/>
+                  <w:szCs w:val="24"/>
+                  <w:u w:val="single"/>
+                  <w:lang w:val="en-GB"/>
+                  <w14:ligatures w14:val="none"/>
+                </w:rPr>
+                <w:t>government</w:t>
+              </w:r>
+            </w:hyperlink>
+            <w:r>
+              <w:rPr>
+                <w:rFonts w:ascii="Arial" w:eastAsia="Times New Roman" w:hAnsi="Arial" w:cs="Arial"/>
+                <w:color w:val="202122"/>
+                <w:kern w:val="0"/>
+                <w:sz w:val="24"/>
+                <w:szCs w:val="24"/>
+                <w:lang w:val="en-GB"/>
+                <w14:ligatures w14:val="none"/>
+              </w:rPr>
+              <w:t> over-</w:t>
+            </w:r>
+            <w:hyperlink r:id="rId11" w:tooltip="Regulation" w:history="1">
+              <w:r>
+                <w:rPr>
+                  <w:rFonts w:ascii="Arial" w:eastAsia="Times New Roman" w:hAnsi="Arial" w:cs="Arial"/>
+                  <w:color w:val="0000FF"/>
+                  <w:kern w:val="0"/>
+                  <w:sz w:val="24"/>
+                  <w:szCs w:val="24"/>
+                  <w:u w:val="single"/>
+                  <w:lang w:val="en-GB"/>
+                  <w14:ligatures w14:val="none"/>
+                </w:rPr>
+                <w:t>regulation</w:t>
+              </w:r>
+            </w:hyperlink>
+          </w:p>
+          <w:p>
+            <w:pPr>
+              <w:widowControl/>
+              <w:numPr>
+                <w:ilvl w:val="0"/>
+                <w:numId w:val="2"/>
+              </w:numPr>
+              <w:shd w:val="clear" w:color="auto" w:fill="FFFFFF"/>
+              <w:spacing w:before="100" w:beforeAutospacing="1" w:after="24"/>
+              <w:ind w:left="1104"/>
+              <w:jc w:val="left"/>
+              <w:rPr>
+                <w:rFonts w:ascii="Arial" w:eastAsia="Times New Roman" w:hAnsi="Arial" w:cs="Arial"/>
+                <w:color w:val="202122"/>
+                <w:kern w:val="0"/>
+                <w:sz w:val="24"/>
+                <w:szCs w:val="24"/>
+                <w:lang w:val="en-GB"/>
+                <w14:ligatures w14:val="none"/>
+              </w:rPr>
+            </w:pPr>
+            <w:r>
+              <w:rPr>
+                <w:rFonts w:ascii="Arial" w:eastAsia="Times New Roman" w:hAnsi="Arial" w:cs="Arial"/>
+                <w:color w:val="202122"/>
+                <w:kern w:val="0"/>
+                <w:sz w:val="24"/>
+                <w:szCs w:val="24"/>
+                <w:lang w:val="en-GB"/>
+                <w14:ligatures w14:val="none"/>
+              </w:rPr>
+              <w:t>The policy that provides </w:t>
+            </w:r>
+            <w:hyperlink r:id="rId12" w:tooltip="Homo economicus" w:history="1">
+              <w:r>
+                <w:rPr>
+                  <w:rFonts w:ascii="Arial" w:eastAsia="Times New Roman" w:hAnsi="Arial" w:cs="Arial"/>
+                  <w:color w:val="0000FF"/>
+                  <w:kern w:val="0"/>
+                  <w:sz w:val="24"/>
+                  <w:szCs w:val="24"/>
+                  <w:u w:val="single"/>
+                  <w:lang w:val="en-GB"/>
+                  <w14:ligatures w14:val="none"/>
+                </w:rPr>
+                <w:t>rational, free market</w:t>
+              </w:r>
+            </w:hyperlink>
+            <w:r>
+              <w:rPr>
+                <w:rFonts w:ascii="Arial" w:eastAsia="Times New Roman" w:hAnsi="Arial" w:cs="Arial"/>
+                <w:color w:val="202122"/>
+                <w:kern w:val="0"/>
+                <w:sz w:val="24"/>
+                <w:szCs w:val="24"/>
+                <w:lang w:val="en-GB"/>
+                <w14:ligatures w14:val="none"/>
+              </w:rPr>
+              <w:t> incentives is the best choice</w:t>
+            </w:r>
+          </w:p>
+          <w:p>
+            <w:pPr>
+              <w:pStyle w:val="ListParagraph"/>
+              <w:ind w:left="0"/>
+              <w:rPr>
+                <w:rFonts w:ascii="Arial" w:hAnsi="Arial" w:cs="Arial" w:hint="eastAsia"/>
+                <w:lang w:val="en-GB"/>
+              </w:rPr>
+            </w:pPr>
+          </w:p>
+        </w:tc>
+      </w:tr>
+    </w:tbl>
+    <w:p>
+      <w:pPr>
+        <w:pStyle w:val="ListParagraph"/>
+        <w:ind w:left="360"/>
+        <w:rPr>
+          <w:rFonts w:ascii="Arial" w:hAnsi="Arial" w:cs="Arial" w:hint="eastAsia"/>
+        </w:rPr>
+      </w:pPr>
+    </w:p>
+    <w:p>
+      <w:pPr>
+        <w:pStyle w:val="ListParagraph"/>
+        <w:ind w:left="360"/>
+        <w:rPr>
+          <w:rFonts w:ascii="Arial" w:hAnsi="Arial" w:cs="Arial"/>
+          <w:b/>
+          <w:bCs/>
+        </w:rPr>
+      </w:pPr>
+      <w:r>
+        <w:rPr>
+          <w:rFonts w:ascii="Arial" w:hAnsi="Arial" w:cs="Arial" w:hint="eastAsia"/>
+          <w:b/>
+          <w:bCs/>
+        </w:rPr>
+        <w:t>complementary</w:t>
+      </w:r>
+    </w:p>
+    <w:p>
+      <w:pPr>
+        <w:pStyle w:val="ListParagraph"/>
+        <w:ind w:left="360"/>
+        <w:rPr>
+          <w:rFonts w:ascii="Arial" w:hAnsi="Arial" w:cs="Arial"/>
+        </w:rPr>
+      </w:pPr>
+      <w:r>
+        <w:rPr>
+          <w:rFonts w:ascii="Arial" w:hAnsi="Arial" w:cs="Arial" w:hint="eastAsia"/>
+        </w:rPr>
+        <w:t>[adj.] two people or things that are complementary are different but together form a useful or attractive combination of skills, qualities or physical features.</w:t>
+      </w:r>
+    </w:p>
+    <w:p>
+      <w:pPr>
+        <w:pStyle w:val="ListParagraph"/>
+        <w:ind w:left="360"/>
+        <w:rPr>
+          <w:rFonts w:ascii="Arial" w:hAnsi="Arial" w:cs="Arial"/>
+        </w:rPr>
+      </w:pPr>
+      <w:r>
+        <w:rPr>
+          <w:rFonts w:ascii="Arial" w:hAnsi="Arial" w:cs="Arial" w:hint="eastAsia"/>
+        </w:rPr>
+        <w:t>The school</w:t>
       </w:r>
       <w:r>
         <w:rPr>
@@ -2672,24 +4146,135 @@
         <w:rPr>
           <w:rFonts w:ascii="Arial" w:hAnsi="Arial" w:cs="Arial" w:hint="eastAsia"/>
         </w:rPr>
-        <w:t>s property or assets until a debt has been paid.</w:t>
-      </w:r>
-    </w:p>
-    <w:p>
-      <w:pPr>
-        <w:pStyle w:val="ListParagraph"/>
-        <w:ind w:left="360"/>
-        <w:rPr>
-          <w:rFonts w:ascii="Arial" w:hAnsi="Arial" w:cs="Arial"/>
-        </w:rPr>
-      </w:pPr>
-    </w:p>
-    <w:p>
-      <w:pPr>
-        <w:pStyle w:val="ListParagraph"/>
-        <w:ind w:left="360"/>
-        <w:rPr>
-          <w:rFonts w:ascii="Arial" w:hAnsi="Arial" w:cs="Arial"/>
+        <w:t>s approach must be complementary to that of the parents.</w:t>
+      </w:r>
+    </w:p>
+    <w:p>
+      <w:pPr>
+        <w:pStyle w:val="ListParagraph"/>
+        <w:ind w:left="360"/>
+        <w:rPr>
+          <w:rFonts w:ascii="Arial" w:hAnsi="Arial" w:cs="Arial"/>
+        </w:rPr>
+      </w:pPr>
+    </w:p>
+    <w:p>
+      <w:pPr>
+        <w:pStyle w:val="ListParagraph"/>
+        <w:ind w:left="360"/>
+        <w:rPr>
+          <w:rFonts w:ascii="Arial" w:hAnsi="Arial" w:cs="Arial"/>
+        </w:rPr>
+      </w:pPr>
+      <w:r>
+        <w:rPr>
+          <w:rFonts w:ascii="Arial" w:hAnsi="Arial" w:cs="Arial" w:hint="eastAsia"/>
+          <w:b/>
+          <w:bCs/>
+        </w:rPr>
+        <w:t>tiil</w:t>
+      </w:r>
+      <w:r>
+        <w:rPr>
+          <w:rFonts w:ascii="Arial" w:hAnsi="Arial" w:cs="Arial" w:hint="eastAsia"/>
+        </w:rPr>
+        <w:t xml:space="preserve"> : cash register</w:t>
+      </w:r>
+    </w:p>
+    <w:p>
+      <w:pPr>
+        <w:pStyle w:val="ListParagraph"/>
+        <w:ind w:left="360"/>
+        <w:rPr>
+          <w:rFonts w:ascii="Arial" w:hAnsi="Arial" w:cs="Arial"/>
+        </w:rPr>
+      </w:pPr>
+    </w:p>
+    <w:p>
+      <w:pPr>
+        <w:pStyle w:val="ListParagraph"/>
+        <w:ind w:left="360"/>
+        <w:rPr>
+          <w:rFonts w:ascii="Arial" w:hAnsi="Arial" w:cs="Arial"/>
+          <w:b/>
+          <w:bCs/>
+        </w:rPr>
+      </w:pPr>
+      <w:r>
+        <w:rPr>
+          <w:rFonts w:ascii="Arial" w:hAnsi="Arial" w:cs="Arial" w:hint="eastAsia"/>
+          <w:b/>
+          <w:bCs/>
+        </w:rPr>
+        <w:t>windfall</w:t>
+      </w:r>
+    </w:p>
+    <w:p>
+      <w:pPr>
+        <w:pStyle w:val="ListParagraph"/>
+        <w:ind w:left="360"/>
+        <w:rPr>
+          <w:rFonts w:ascii="Arial" w:hAnsi="Arial" w:cs="Arial"/>
+        </w:rPr>
+      </w:pPr>
+      <w:r>
+        <w:rPr>
+          <w:rFonts w:ascii="Arial" w:hAnsi="Arial" w:cs="Arial" w:hint="eastAsia"/>
+        </w:rPr>
+        <w:t>[</w:t>
+      </w:r>
+      <w:r>
+        <w:rPr>
+          <w:rFonts w:ascii="Arial" w:hAnsi="Arial" w:cs="Arial" w:hint="eastAsia"/>
+        </w:rPr>
+        <w:t>C</w:t>
+      </w:r>
+      <w:r>
+        <w:rPr>
+          <w:rFonts w:ascii="Arial" w:hAnsi="Arial" w:cs="Arial" w:hint="eastAsia"/>
+        </w:rPr>
+        <w:t>.U.</w:t>
+      </w:r>
+      <w:r>
+        <w:rPr>
+          <w:rFonts w:ascii="Arial" w:hAnsi="Arial" w:cs="Arial" w:hint="eastAsia"/>
+        </w:rPr>
+        <w:t xml:space="preserve">] an amount of money that sb/sth wins or receives unexpectedly. </w:t>
+      </w:r>
+    </w:p>
+    <w:p>
+      <w:pPr>
+        <w:pStyle w:val="ListParagraph"/>
+        <w:ind w:left="360"/>
+        <w:rPr>
+          <w:rFonts w:ascii="Arial" w:hAnsi="Arial" w:cs="Arial" w:hint="eastAsia"/>
+        </w:rPr>
+      </w:pPr>
+      <w:r>
+        <w:rPr>
+          <w:rFonts w:ascii="Arial" w:hAnsi="Arial" w:cs="Arial" w:hint="eastAsia"/>
+        </w:rPr>
+        <w:t>The hospital got a sudden winfall of 300</w:t>
+      </w:r>
+      <w:r>
+        <w:rPr>
+          <w:rFonts w:ascii="Arial" w:hAnsi="Arial" w:cs="Arial" w:hint="eastAsia"/>
+        </w:rPr>
+        <w:t xml:space="preserve"> euros</w:t>
+      </w:r>
+      <w:r>
+        <w:rPr>
+          <w:rFonts w:ascii="Arial" w:hAnsi="Arial" w:cs="Arial" w:hint="eastAsia"/>
+        </w:rPr>
+        <w:t>.</w:t>
+      </w:r>
+    </w:p>
+    <w:p>
+      <w:pPr>
+        <w:pStyle w:val="ListParagraph"/>
+        <w:ind w:left="360"/>
+        <w:rPr>
+          <w:rFonts w:ascii="Arial" w:hAnsi="Arial" w:cs="Arial" w:hint="eastAsia"/>
         </w:rPr>
       </w:pPr>
     </w:p>
@@ -2766,6 +4351,44 @@
     </w:sectPr>
   </w:body>
 </w:document>
+</file>
+
+<file path=word/endnotes.xml><?xml version="1.0" encoding="utf-8"?>
+<w:endnotes xmlns:wpc="http://schemas.microsoft.com/office/word/2010/wordprocessingCanvas" xmlns:cx="http://schemas.microsoft.com/office/drawing/2014/chartex" xmlns:cx1="http://schemas.microsoft.com/office/drawing/2015/9/8/chartex" xmlns:cx2="http://schemas.microsoft.com/office/drawing/2015/10/21/chartex" xmlns:cx3="http://schemas.microsoft.com/office/drawing/2016/5/9/chartex" xmlns:cx4="http://schemas.microsoft.com/office/drawing/2016/5/10/chartex" xmlns:cx5="http://schemas.microsoft.com/office/drawing/2016/5/11/chartex" xmlns:cx6="http://schemas.microsoft.com/office/drawing/2016/5/12/chartex" xmlns:cx7="http://schemas.microsoft.com/office/drawing/2016/5/13/chartex" xmlns:cx8="http://schemas.microsoft.com/office/drawing/2016/5/14/chartex" xmlns:mc="http://schemas.openxmlformats.org/markup-compatibility/2006" xmlns:aink="http://schemas.microsoft.com/office/drawing/2016/ink" xmlns:am3d="http://schemas.microsoft.com/office/drawing/2017/model3d" xmlns:o="urn:schemas-microsoft-com:office:office" xmlns:oel="http://schemas.microsoft.com/office/2019/extlst" xmlns:r="http://schemas.openxmlformats.org/officeDocument/2006/relationships" xmlns:m="http://schemas.openxmlformats.org/officeDocument/2006/math" xmlns:v="urn:schemas-microsoft-com:vml" xmlns:wp14="http://schemas.microsoft.com/office/word/2010/wordprocessingDrawing" xmlns:wp="http://schemas.openxmlformats.org/drawingml/2006/wordprocessingDrawing" xmlns:w10="urn:schemas-microsoft-com:office:word" xmlns:w="http://schemas.openxmlformats.org/wordprocessingml/2006/main" xmlns:w14="http://schemas.microsoft.com/office/word/2010/wordml" xmlns:w15="http://schemas.microsoft.com/office/word/2012/wordml" xmlns:w16cex="http://schemas.microsoft.com/office/word/2018/wordml/cex" xmlns:w16cid="http://schemas.microsoft.com/office/word/2016/wordml/cid" xmlns:w16="http://schemas.microsoft.com/office/word/2018/wordml" xmlns:w16du="http://schemas.microsoft.com/office/word/2023/wordml/word16du" xmlns:w16sdtdh="http://schemas.microsoft.com/office/word/2020/wordml/sdtdatahash" xmlns:w16se="http://schemas.microsoft.com/office/word/2015/wordml/symex" xmlns:wpg="http://schemas.microsoft.com/office/word/2010/wordprocessingGroup" xmlns:wpi="http://schemas.microsoft.com/office/word/2010/wordprocessingInk" xmlns:wne="http://schemas.microsoft.com/office/word/2006/wordml" xmlns:wps="http://schemas.microsoft.com/office/word/2010/wordprocessingShape" mc:Ignorable="w14 w15 w16se w16cid w16 w16cex w16sdtdh w16du wp14">
+  <w:endnote w:type="separator" w:id="-1">
+    <w:p>
+      <w:r>
+        <w:separator/>
+      </w:r>
+    </w:p>
+  </w:endnote>
+  <w:endnote w:type="continuationSeparator" w:id="0">
+    <w:p>
+      <w:r>
+        <w:continuationSeparator/>
+      </w:r>
+    </w:p>
+  </w:endnote>
+</w:endnotes>
+</file>
+
+<file path=word/footnotes.xml><?xml version="1.0" encoding="utf-8"?>
+<w:footnotes xmlns:wpc="http://schemas.microsoft.com/office/word/2010/wordprocessingCanvas" xmlns:cx="http://schemas.microsoft.com/office/drawing/2014/chartex" xmlns:cx1="http://schemas.microsoft.com/office/drawing/2015/9/8/chartex" xmlns:cx2="http://schemas.microsoft.com/office/drawing/2015/10/21/chartex" xmlns:cx3="http://schemas.microsoft.com/office/drawing/2016/5/9/chartex" xmlns:cx4="http://schemas.microsoft.com/office/drawing/2016/5/10/chartex" xmlns:cx5="http://schemas.microsoft.com/office/drawing/2016/5/11/chartex" xmlns:cx6="http://schemas.microsoft.com/office/drawing/2016/5/12/chartex" xmlns:cx7="http://schemas.microsoft.com/office/drawing/2016/5/13/chartex" xmlns:cx8="http://schemas.microsoft.com/office/drawing/2016/5/14/chartex" xmlns:mc="http://schemas.openxmlformats.org/markup-compatibility/2006" xmlns:aink="http://schemas.microsoft.com/office/drawing/2016/ink" xmlns:am3d="http://schemas.microsoft.com/office/drawing/2017/model3d" xmlns:o="urn:schemas-microsoft-com:office:office" xmlns:oel="http://schemas.microsoft.com/office/2019/extlst" xmlns:r="http://schemas.openxmlformats.org/officeDocument/2006/relationships" xmlns:m="http://schemas.openxmlformats.org/officeDocument/2006/math" xmlns:v="urn:schemas-microsoft-com:vml" xmlns:wp14="http://schemas.microsoft.com/office/word/2010/wordprocessingDrawing" xmlns:wp="http://schemas.openxmlformats.org/drawingml/2006/wordprocessingDrawing" xmlns:w10="urn:schemas-microsoft-com:office:word" xmlns:w="http://schemas.openxmlformats.org/wordprocessingml/2006/main" xmlns:w14="http://schemas.microsoft.com/office/word/2010/wordml" xmlns:w15="http://schemas.microsoft.com/office/word/2012/wordml" xmlns:w16cex="http://schemas.microsoft.com/office/word/2018/wordml/cex" xmlns:w16cid="http://schemas.microsoft.com/office/word/2016/wordml/cid" xmlns:w16="http://schemas.microsoft.com/office/word/2018/wordml" xmlns:w16du="http://schemas.microsoft.com/office/word/2023/wordml/word16du" xmlns:w16sdtdh="http://schemas.microsoft.com/office/word/2020/wordml/sdtdatahash" xmlns:w16se="http://schemas.microsoft.com/office/word/2015/wordml/symex" xmlns:wpg="http://schemas.microsoft.com/office/word/2010/wordprocessingGroup" xmlns:wpi="http://schemas.microsoft.com/office/word/2010/wordprocessingInk" xmlns:wne="http://schemas.microsoft.com/office/word/2006/wordml" xmlns:wps="http://schemas.microsoft.com/office/word/2010/wordprocessingShape" mc:Ignorable="w14 w15 w16se w16cid w16 w16cex w16sdtdh w16du wp14">
+  <w:footnote w:type="separator" w:id="-1">
+    <w:p>
+      <w:r>
+        <w:separator/>
+      </w:r>
+    </w:p>
+  </w:footnote>
+  <w:footnote w:type="continuationSeparator" w:id="0">
+    <w:p>
+      <w:r>
+        <w:continuationSeparator/>
+      </w:r>
+    </w:p>
+  </w:footnote>
+</w:footnotes>
 </file>
 
 <file path=word/numbering.xml><?xml version="1.0" encoding="utf-8"?>
@@ -2859,8 +4482,160 @@
       </w:pPr>
     </w:lvl>
   </w:abstractNum>
+  <w:abstractNum w:abstractNumId="1" w15:restartNumberingAfterBreak="0">
+    <w:nsid w:val="5B092D82"/>
+    <w:multiLevelType w:val="multilevel"/>
+    <w:tmpl w:val="31921D5E"/>
+    <w:lvl w:ilvl="0">
+      <w:start w:val="1"/>
+      <w:numFmt w:val="bullet"/>
+      <w:lvlText w:val=""/>
+      <w:lvlJc w:val="left"/>
+      <w:pPr>
+        <w:tabs>
+          <w:tab w:val="num" w:pos="720"/>
+        </w:tabs>
+        <w:ind w:left="720" w:hanging="360"/>
+      </w:pPr>
+      <w:rPr>
+        <w:rFonts w:ascii="Symbol" w:hAnsi="Symbol" w:hint="default"/>
+        <w:sz w:val="20"/>
+      </w:rPr>
+    </w:lvl>
+    <w:lvl w:ilvl="1" w:tentative="1">
+      <w:start w:val="1"/>
+      <w:numFmt w:val="bullet"/>
+      <w:lvlText w:val=""/>
+      <w:lvlJc w:val="left"/>
+      <w:pPr>
+        <w:tabs>
+          <w:tab w:val="num" w:pos="1440"/>
+        </w:tabs>
+        <w:ind w:left="1440" w:hanging="360"/>
+      </w:pPr>
+      <w:rPr>
+        <w:rFonts w:ascii="Symbol" w:hAnsi="Symbol" w:hint="default"/>
+        <w:sz w:val="20"/>
+      </w:rPr>
+    </w:lvl>
+    <w:lvl w:ilvl="2" w:tentative="1">
+      <w:start w:val="1"/>
+      <w:numFmt w:val="bullet"/>
+      <w:lvlText w:val=""/>
+      <w:lvlJc w:val="left"/>
+      <w:pPr>
+        <w:tabs>
+          <w:tab w:val="num" w:pos="2160"/>
+        </w:tabs>
+        <w:ind w:left="2160" w:hanging="360"/>
+      </w:pPr>
+      <w:rPr>
+        <w:rFonts w:ascii="Symbol" w:hAnsi="Symbol" w:hint="default"/>
+        <w:sz w:val="20"/>
+      </w:rPr>
+    </w:lvl>
+    <w:lvl w:ilvl="3" w:tentative="1">
+      <w:start w:val="1"/>
+      <w:numFmt w:val="bullet"/>
+      <w:lvlText w:val=""/>
+      <w:lvlJc w:val="left"/>
+      <w:pPr>
+        <w:tabs>
+          <w:tab w:val="num" w:pos="2880"/>
+        </w:tabs>
+        <w:ind w:left="2880" w:hanging="360"/>
+      </w:pPr>
+      <w:rPr>
+        <w:rFonts w:ascii="Symbol" w:hAnsi="Symbol" w:hint="default"/>
+        <w:sz w:val="20"/>
+      </w:rPr>
+    </w:lvl>
+    <w:lvl w:ilvl="4" w:tentative="1">
+      <w:start w:val="1"/>
+      <w:numFmt w:val="bullet"/>
+      <w:lvlText w:val=""/>
+      <w:lvlJc w:val="left"/>
+      <w:pPr>
+        <w:tabs>
+          <w:tab w:val="num" w:pos="3600"/>
+        </w:tabs>
+        <w:ind w:left="3600" w:hanging="360"/>
+      </w:pPr>
+      <w:rPr>
+        <w:rFonts w:ascii="Symbol" w:hAnsi="Symbol" w:hint="default"/>
+        <w:sz w:val="20"/>
+      </w:rPr>
+    </w:lvl>
+    <w:lvl w:ilvl="5" w:tentative="1">
+      <w:start w:val="1"/>
+      <w:numFmt w:val="bullet"/>
+      <w:lvlText w:val=""/>
+      <w:lvlJc w:val="left"/>
+      <w:pPr>
+        <w:tabs>
+          <w:tab w:val="num" w:pos="4320"/>
+        </w:tabs>
+        <w:ind w:left="4320" w:hanging="360"/>
+      </w:pPr>
+      <w:rPr>
+        <w:rFonts w:ascii="Symbol" w:hAnsi="Symbol" w:hint="default"/>
+        <w:sz w:val="20"/>
+      </w:rPr>
+    </w:lvl>
+    <w:lvl w:ilvl="6" w:tentative="1">
+      <w:start w:val="1"/>
+      <w:numFmt w:val="bullet"/>
+      <w:lvlText w:val=""/>
+      <w:lvlJc w:val="left"/>
+      <w:pPr>
+        <w:tabs>
+          <w:tab w:val="num" w:pos="5040"/>
+        </w:tabs>
+        <w:ind w:left="5040" w:hanging="360"/>
+      </w:pPr>
+      <w:rPr>
+        <w:rFonts w:ascii="Symbol" w:hAnsi="Symbol" w:hint="default"/>
+        <w:sz w:val="20"/>
+      </w:rPr>
+    </w:lvl>
+    <w:lvl w:ilvl="7" w:tentative="1">
+      <w:start w:val="1"/>
+      <w:numFmt w:val="bullet"/>
+      <w:lvlText w:val=""/>
+      <w:lvlJc w:val="left"/>
+      <w:pPr>
+        <w:tabs>
+          <w:tab w:val="num" w:pos="5760"/>
+        </w:tabs>
+        <w:ind w:left="5760" w:hanging="360"/>
+      </w:pPr>
+      <w:rPr>
+        <w:rFonts w:ascii="Symbol" w:hAnsi="Symbol" w:hint="default"/>
+        <w:sz w:val="20"/>
+      </w:rPr>
+    </w:lvl>
+    <w:lvl w:ilvl="8" w:tentative="1">
+      <w:start w:val="1"/>
+      <w:numFmt w:val="bullet"/>
+      <w:lvlText w:val=""/>
+      <w:lvlJc w:val="left"/>
+      <w:pPr>
+        <w:tabs>
+          <w:tab w:val="num" w:pos="6480"/>
+        </w:tabs>
+        <w:ind w:left="6480" w:hanging="360"/>
+      </w:pPr>
+      <w:rPr>
+        <w:rFonts w:ascii="Symbol" w:hAnsi="Symbol" w:hint="default"/>
+        <w:sz w:val="20"/>
+      </w:rPr>
+    </w:lvl>
+  </w:abstractNum>
   <w:num w:numId="1" w16cid:durableId="605188668">
     <w:abstractNumId w:val="0"/>
+  </w:num>
+  <w:num w:numId="2" w16cid:durableId="1965310785">
+    <w:abstractNumId w:val="1"/>
   </w:num>
 </w:numbering>
 </file>
@@ -3788,6 +5563,97 @@
       <w:spacing w:val="5"/>
     </w:rPr>
   </w:style>
+  <w:style w:type="paragraph" w:styleId="Header">
+    <w:name w:val="header"/>
+    <w:basedOn w:val="Normal"/>
+    <w:link w:val="HeaderChar"/>
+    <w:uiPriority w:val="99"/>
+    <w:unhideWhenUsed/>
+    <w:rsid w:val="00CE723C"/>
+    <w:pPr>
+      <w:tabs>
+        <w:tab w:val="center" w:pos="4153"/>
+        <w:tab w:val="right" w:pos="8306"/>
+      </w:tabs>
+    </w:pPr>
+  </w:style>
+  <w:style w:type="character" w:customStyle="1" w:styleId="HeaderChar">
+    <w:name w:val="Header Char"/>
+    <w:basedOn w:val="DefaultParagraphFont"/>
+    <w:link w:val="Header"/>
+    <w:uiPriority w:val="99"/>
+    <w:rsid w:val="00CE723C"/>
+  </w:style>
+  <w:style w:type="paragraph" w:styleId="Footer">
+    <w:name w:val="footer"/>
+    <w:basedOn w:val="Normal"/>
+    <w:link w:val="FooterChar"/>
+    <w:uiPriority w:val="99"/>
+    <w:unhideWhenUsed/>
+    <w:rsid w:val="00CE723C"/>
+    <w:pPr>
+      <w:tabs>
+        <w:tab w:val="center" w:pos="4153"/>
+        <w:tab w:val="right" w:pos="8306"/>
+      </w:tabs>
+    </w:pPr>
+  </w:style>
+  <w:style w:type="character" w:customStyle="1" w:styleId="FooterChar">
+    <w:name w:val="Footer Char"/>
+    <w:basedOn w:val="DefaultParagraphFont"/>
+    <w:link w:val="Footer"/>
+    <w:uiPriority w:val="99"/>
+    <w:rsid w:val="00CE723C"/>
+  </w:style>
+  <w:style w:type="table" w:styleId="TableGrid">
+    <w:name w:val="Table Grid"/>
+    <w:basedOn w:val="TableNormal"/>
+    <w:uiPriority w:val="39"/>
+    <w:rsid w:val="00FB621B"/>
+    <w:tblPr>
+      <w:tblBorders>
+        <w:top w:val="single" w:sz="4" w:space="0" w:color="auto"/>
+        <w:left w:val="single" w:sz="4" w:space="0" w:color="auto"/>
+        <w:bottom w:val="single" w:sz="4" w:space="0" w:color="auto"/>
+        <w:right w:val="single" w:sz="4" w:space="0" w:color="auto"/>
+        <w:insideH w:val="single" w:sz="4" w:space="0" w:color="auto"/>
+        <w:insideV w:val="single" w:sz="4" w:space="0" w:color="auto"/>
+      </w:tblBorders>
+    </w:tblPr>
+  </w:style>
+  <w:style w:type="paragraph" w:styleId="NormalWeb">
+    <w:name w:val="Normal (Web)"/>
+    <w:basedOn w:val="Normal"/>
+    <w:uiPriority w:val="99"/>
+    <w:semiHidden/>
+    <w:unhideWhenUsed/>
+    <w:rsid w:val="00FB621B"/>
+    <w:pPr>
+      <w:widowControl/>
+      <w:spacing w:before="100" w:beforeAutospacing="1" w:after="100" w:afterAutospacing="1"/>
+      <w:jc w:val="left"/>
+    </w:pPr>
+    <w:rPr>
+      <w:rFonts w:ascii="Times New Roman" w:eastAsia="Times New Roman" w:hAnsi="Times New Roman" w:cs="Times New Roman"/>
+      <w:kern w:val="0"/>
+      <w:sz w:val="24"/>
+      <w:szCs w:val="24"/>
+      <w:lang w:val="en-GB"/>
+      <w14:ligatures w14:val="none"/>
+    </w:rPr>
+  </w:style>
+  <w:style w:type="character" w:styleId="Hyperlink">
+    <w:name w:val="Hyperlink"/>
+    <w:basedOn w:val="DefaultParagraphFont"/>
+    <w:uiPriority w:val="99"/>
+    <w:semiHidden/>
+    <w:unhideWhenUsed/>
+    <w:rsid w:val="00FB621B"/>
+    <w:rPr>
+      <w:color w:val="0000FF"/>
+      <w:u w:val="single"/>
+    </w:rPr>
+  </w:style>
 </w:styles>
 </file>
 

</xml_diff>